<commit_message>
TypeScript arrays, object and interface
</commit_message>
<xml_diff>
--- a/Documentacion Curso Angular DevTalles.docx
+++ b/Documentacion Curso Angular DevTalles.docx
@@ -418,7 +418,6 @@
                                     </w:rPr>
                                     <w:t xml:space="preserve">Instructor: </w:t>
                                   </w:r>
-                                  <w:proofErr w:type="spellStart"/>
                                   <w:r>
                                     <w:rPr>
                                       <w:rFonts w:ascii="Arial" w:hAnsi="Arial" w:cs="Arial"/>
@@ -430,7 +429,6 @@
                                     </w:rPr>
                                     <w:t>DevTalles</w:t>
                                   </w:r>
-                                  <w:proofErr w:type="spellEnd"/>
                                   <w:r>
                                     <w:rPr>
                                       <w:rFonts w:ascii="Arial" w:hAnsi="Arial" w:cs="Arial"/>
@@ -1083,7 +1081,6 @@
                               </w:rPr>
                               <w:t xml:space="preserve">Instructor: </w:t>
                             </w:r>
-                            <w:proofErr w:type="spellStart"/>
                             <w:r>
                               <w:rPr>
                                 <w:rFonts w:ascii="Arial" w:hAnsi="Arial" w:cs="Arial"/>
@@ -1095,7 +1092,6 @@
                               </w:rPr>
                               <w:t>DevTalles</w:t>
                             </w:r>
-                            <w:proofErr w:type="spellEnd"/>
                             <w:r>
                               <w:rPr>
                                 <w:rFonts w:ascii="Arial" w:hAnsi="Arial" w:cs="Arial"/>
@@ -1434,15 +1430,16 @@
           <w:r>
             <w:fldChar w:fldCharType="separate"/>
           </w:r>
-          <w:hyperlink w:anchor="_Toc180042057" w:history="1">
+          <w:hyperlink w:anchor="_Toc220427296" w:history="1">
             <w:r>
               <w:rPr>
                 <w:rStyle w:val="Hipervnculo"/>
                 <w:rFonts w:ascii="Arial" w:hAnsi="Arial" w:cs="Arial"/>
                 <w:b/>
                 <w:noProof/>
+                <w:lang w:val="es-MX"/>
               </w:rPr>
-              <w:t>Clase Virtual</w:t>
+              <w:t>instalaciones necesarias</w:t>
             </w:r>
             <w:r>
               <w:rPr>
@@ -1463,7 +1460,7 @@
                 <w:noProof/>
                 <w:webHidden/>
               </w:rPr>
-              <w:instrText xml:space="preserve"> PAGEREF _Toc180042057 \h </w:instrText>
+              <w:instrText xml:space="preserve"> PAGEREF _Toc220427296 \h </w:instrText>
             </w:r>
             <w:r>
               <w:rPr>
@@ -1496,27 +1493,21 @@
         </w:p>
         <w:p>
           <w:pPr>
-            <w:pStyle w:val="TDC1"/>
+            <w:pStyle w:val="TDC3"/>
             <w:tabs>
               <w:tab w:val="right" w:leader="dot" w:pos="8828"/>
             </w:tabs>
             <w:rPr>
-              <w:rFonts w:eastAsiaTheme="minorEastAsia"/>
               <w:noProof/>
-              <w:kern w:val="0"/>
-              <w:lang w:val="en-US" w:eastAsia="en-US"/>
-              <w14:ligatures w14:val="none"/>
             </w:rPr>
           </w:pPr>
-          <w:hyperlink w:anchor="_Toc180042058" w:history="1">
+          <w:hyperlink w:anchor="_Toc220427297" w:history="1">
             <w:r>
               <w:rPr>
                 <w:rStyle w:val="Hipervnculo"/>
-                <w:rFonts w:ascii="Arial" w:hAnsi="Arial" w:cs="Arial"/>
-                <w:b/>
                 <w:noProof/>
               </w:rPr>
-              <w:t>Punto 10.</w:t>
+              <w:t>Instalaciones Recomendadas.</w:t>
             </w:r>
             <w:r>
               <w:rPr>
@@ -1537,7 +1528,7 @@
                 <w:noProof/>
                 <w:webHidden/>
               </w:rPr>
-              <w:instrText xml:space="preserve"> PAGEREF _Toc180042058 \h </w:instrText>
+              <w:instrText xml:space="preserve"> PAGEREF _Toc220427297 \h </w:instrText>
             </w:r>
             <w:r>
               <w:rPr>
@@ -1570,27 +1561,21 @@
         </w:p>
         <w:p>
           <w:pPr>
-            <w:pStyle w:val="TDC1"/>
+            <w:pStyle w:val="TDC3"/>
             <w:tabs>
               <w:tab w:val="right" w:leader="dot" w:pos="8828"/>
             </w:tabs>
             <w:rPr>
-              <w:rFonts w:eastAsiaTheme="minorEastAsia"/>
               <w:noProof/>
-              <w:kern w:val="0"/>
-              <w:lang w:val="en-US" w:eastAsia="en-US"/>
-              <w14:ligatures w14:val="none"/>
             </w:rPr>
           </w:pPr>
-          <w:hyperlink w:anchor="_Toc180042059" w:history="1">
+          <w:hyperlink w:anchor="_Toc220427298" w:history="1">
             <w:r>
               <w:rPr>
                 <w:rStyle w:val="Hipervnculo"/>
-                <w:rFonts w:ascii="Arial" w:hAnsi="Arial" w:cs="Arial"/>
-                <w:b/>
                 <w:noProof/>
               </w:rPr>
-              <w:t>Punto 11.</w:t>
+              <w:t>Descargar Node.js versión 14 a 16 para Angular 14 .</w:t>
             </w:r>
             <w:r>
               <w:rPr>
@@ -1611,7 +1596,7 @@
                 <w:noProof/>
                 <w:webHidden/>
               </w:rPr>
-              <w:instrText xml:space="preserve"> PAGEREF _Toc180042059 \h </w:instrText>
+              <w:instrText xml:space="preserve"> PAGEREF _Toc220427298 \h </w:instrText>
             </w:r>
             <w:r>
               <w:rPr>
@@ -1631,7 +1616,712 @@
                 <w:noProof/>
                 <w:webHidden/>
               </w:rPr>
-              <w:t>3</w:t>
+              <w:t>4</w:t>
+            </w:r>
+            <w:r>
+              <w:rPr>
+                <w:noProof/>
+                <w:webHidden/>
+              </w:rPr>
+              <w:fldChar w:fldCharType="end"/>
+            </w:r>
+          </w:hyperlink>
+        </w:p>
+        <w:p>
+          <w:pPr>
+            <w:pStyle w:val="TDC3"/>
+            <w:tabs>
+              <w:tab w:val="right" w:leader="dot" w:pos="8828"/>
+            </w:tabs>
+            <w:rPr>
+              <w:noProof/>
+            </w:rPr>
+          </w:pPr>
+          <w:hyperlink w:anchor="_Toc220427299" w:history="1">
+            <w:r>
+              <w:rPr>
+                <w:rStyle w:val="Hipervnculo"/>
+                <w:noProof/>
+              </w:rPr>
+              <w:t>Extensiones.</w:t>
+            </w:r>
+            <w:r>
+              <w:rPr>
+                <w:noProof/>
+                <w:webHidden/>
+              </w:rPr>
+              <w:tab/>
+            </w:r>
+            <w:r>
+              <w:rPr>
+                <w:noProof/>
+                <w:webHidden/>
+              </w:rPr>
+              <w:fldChar w:fldCharType="begin"/>
+            </w:r>
+            <w:r>
+              <w:rPr>
+                <w:noProof/>
+                <w:webHidden/>
+              </w:rPr>
+              <w:instrText xml:space="preserve"> PAGEREF _Toc220427299 \h </w:instrText>
+            </w:r>
+            <w:r>
+              <w:rPr>
+                <w:noProof/>
+                <w:webHidden/>
+              </w:rPr>
+            </w:r>
+            <w:r>
+              <w:rPr>
+                <w:noProof/>
+                <w:webHidden/>
+              </w:rPr>
+              <w:fldChar w:fldCharType="separate"/>
+            </w:r>
+            <w:r>
+              <w:rPr>
+                <w:noProof/>
+                <w:webHidden/>
+              </w:rPr>
+              <w:t>7</w:t>
+            </w:r>
+            <w:r>
+              <w:rPr>
+                <w:noProof/>
+                <w:webHidden/>
+              </w:rPr>
+              <w:fldChar w:fldCharType="end"/>
+            </w:r>
+          </w:hyperlink>
+        </w:p>
+        <w:p>
+          <w:pPr>
+            <w:pStyle w:val="TDC1"/>
+            <w:tabs>
+              <w:tab w:val="right" w:leader="dot" w:pos="8828"/>
+            </w:tabs>
+            <w:rPr>
+              <w:rFonts w:eastAsiaTheme="minorEastAsia"/>
+              <w:noProof/>
+              <w:kern w:val="0"/>
+              <w:lang w:val="en-US" w:eastAsia="en-US"/>
+              <w14:ligatures w14:val="none"/>
+            </w:rPr>
+          </w:pPr>
+          <w:hyperlink w:anchor="_Toc220427300" w:history="1">
+            <w:r>
+              <w:rPr>
+                <w:rStyle w:val="Hipervnculo"/>
+                <w:rFonts w:ascii="Arial" w:hAnsi="Arial" w:cs="Arial"/>
+                <w:b/>
+                <w:noProof/>
+                <w:lang w:val="es-MX"/>
+              </w:rPr>
+              <w:t>Instalación de Angular 14</w:t>
+            </w:r>
+            <w:r>
+              <w:rPr>
+                <w:noProof/>
+                <w:webHidden/>
+              </w:rPr>
+              <w:tab/>
+            </w:r>
+            <w:r>
+              <w:rPr>
+                <w:noProof/>
+                <w:webHidden/>
+              </w:rPr>
+              <w:fldChar w:fldCharType="begin"/>
+            </w:r>
+            <w:r>
+              <w:rPr>
+                <w:noProof/>
+                <w:webHidden/>
+              </w:rPr>
+              <w:instrText xml:space="preserve"> PAGEREF _Toc220427300 \h </w:instrText>
+            </w:r>
+            <w:r>
+              <w:rPr>
+                <w:noProof/>
+                <w:webHidden/>
+              </w:rPr>
+            </w:r>
+            <w:r>
+              <w:rPr>
+                <w:noProof/>
+                <w:webHidden/>
+              </w:rPr>
+              <w:fldChar w:fldCharType="separate"/>
+            </w:r>
+            <w:r>
+              <w:rPr>
+                <w:noProof/>
+                <w:webHidden/>
+              </w:rPr>
+              <w:t>8</w:t>
+            </w:r>
+            <w:r>
+              <w:rPr>
+                <w:noProof/>
+                <w:webHidden/>
+              </w:rPr>
+              <w:fldChar w:fldCharType="end"/>
+            </w:r>
+          </w:hyperlink>
+        </w:p>
+        <w:p>
+          <w:pPr>
+            <w:pStyle w:val="TDC1"/>
+            <w:tabs>
+              <w:tab w:val="right" w:leader="dot" w:pos="8828"/>
+            </w:tabs>
+            <w:rPr>
+              <w:rFonts w:eastAsiaTheme="minorEastAsia"/>
+              <w:noProof/>
+              <w:kern w:val="0"/>
+              <w:lang w:val="en-US" w:eastAsia="en-US"/>
+              <w14:ligatures w14:val="none"/>
+            </w:rPr>
+          </w:pPr>
+          <w:hyperlink w:anchor="_Toc220427301" w:history="1">
+            <w:r>
+              <w:rPr>
+                <w:rStyle w:val="Hipervnculo"/>
+                <w:rFonts w:ascii="Arial" w:hAnsi="Arial" w:cs="Arial"/>
+                <w:b/>
+                <w:noProof/>
+                <w:lang w:val="es-MX"/>
+              </w:rPr>
+              <w:t>Conceptos Que es TypeScript</w:t>
+            </w:r>
+            <w:r>
+              <w:rPr>
+                <w:noProof/>
+                <w:webHidden/>
+              </w:rPr>
+              <w:tab/>
+            </w:r>
+            <w:r>
+              <w:rPr>
+                <w:noProof/>
+                <w:webHidden/>
+              </w:rPr>
+              <w:fldChar w:fldCharType="begin"/>
+            </w:r>
+            <w:r>
+              <w:rPr>
+                <w:noProof/>
+                <w:webHidden/>
+              </w:rPr>
+              <w:instrText xml:space="preserve"> PAGEREF _Toc220427301 \h </w:instrText>
+            </w:r>
+            <w:r>
+              <w:rPr>
+                <w:noProof/>
+                <w:webHidden/>
+              </w:rPr>
+            </w:r>
+            <w:r>
+              <w:rPr>
+                <w:noProof/>
+                <w:webHidden/>
+              </w:rPr>
+              <w:fldChar w:fldCharType="separate"/>
+            </w:r>
+            <w:r>
+              <w:rPr>
+                <w:noProof/>
+                <w:webHidden/>
+              </w:rPr>
+              <w:t>10</w:t>
+            </w:r>
+            <w:r>
+              <w:rPr>
+                <w:noProof/>
+                <w:webHidden/>
+              </w:rPr>
+              <w:fldChar w:fldCharType="end"/>
+            </w:r>
+          </w:hyperlink>
+        </w:p>
+        <w:p>
+          <w:pPr>
+            <w:pStyle w:val="TDC3"/>
+            <w:tabs>
+              <w:tab w:val="right" w:leader="dot" w:pos="8828"/>
+            </w:tabs>
+            <w:rPr>
+              <w:noProof/>
+            </w:rPr>
+          </w:pPr>
+          <w:hyperlink w:anchor="_Toc220427302" w:history="1">
+            <w:r>
+              <w:rPr>
+                <w:rStyle w:val="Hipervnculo"/>
+                <w:noProof/>
+              </w:rPr>
+              <w:t>¿Por qué Angular Usa TS?</w:t>
+            </w:r>
+            <w:r>
+              <w:rPr>
+                <w:noProof/>
+                <w:webHidden/>
+              </w:rPr>
+              <w:tab/>
+            </w:r>
+            <w:r>
+              <w:rPr>
+                <w:noProof/>
+                <w:webHidden/>
+              </w:rPr>
+              <w:fldChar w:fldCharType="begin"/>
+            </w:r>
+            <w:r>
+              <w:rPr>
+                <w:noProof/>
+                <w:webHidden/>
+              </w:rPr>
+              <w:instrText xml:space="preserve"> PAGEREF _Toc220427302 \h </w:instrText>
+            </w:r>
+            <w:r>
+              <w:rPr>
+                <w:noProof/>
+                <w:webHidden/>
+              </w:rPr>
+            </w:r>
+            <w:r>
+              <w:rPr>
+                <w:noProof/>
+                <w:webHidden/>
+              </w:rPr>
+              <w:fldChar w:fldCharType="separate"/>
+            </w:r>
+            <w:r>
+              <w:rPr>
+                <w:noProof/>
+                <w:webHidden/>
+              </w:rPr>
+              <w:t>12</w:t>
+            </w:r>
+            <w:r>
+              <w:rPr>
+                <w:noProof/>
+                <w:webHidden/>
+              </w:rPr>
+              <w:fldChar w:fldCharType="end"/>
+            </w:r>
+          </w:hyperlink>
+        </w:p>
+        <w:p>
+          <w:pPr>
+            <w:pStyle w:val="TDC3"/>
+            <w:tabs>
+              <w:tab w:val="right" w:leader="dot" w:pos="8828"/>
+            </w:tabs>
+            <w:rPr>
+              <w:noProof/>
+            </w:rPr>
+          </w:pPr>
+          <w:hyperlink w:anchor="_Toc220427303" w:history="1">
+            <w:r>
+              <w:rPr>
+                <w:rStyle w:val="Hipervnculo"/>
+                <w:noProof/>
+              </w:rPr>
+              <w:t>Mitos y Realidades de Angular</w:t>
+            </w:r>
+            <w:r>
+              <w:rPr>
+                <w:noProof/>
+                <w:webHidden/>
+              </w:rPr>
+              <w:tab/>
+            </w:r>
+            <w:r>
+              <w:rPr>
+                <w:noProof/>
+                <w:webHidden/>
+              </w:rPr>
+              <w:fldChar w:fldCharType="begin"/>
+            </w:r>
+            <w:r>
+              <w:rPr>
+                <w:noProof/>
+                <w:webHidden/>
+              </w:rPr>
+              <w:instrText xml:space="preserve"> PAGEREF _Toc220427303 \h </w:instrText>
+            </w:r>
+            <w:r>
+              <w:rPr>
+                <w:noProof/>
+                <w:webHidden/>
+              </w:rPr>
+            </w:r>
+            <w:r>
+              <w:rPr>
+                <w:noProof/>
+                <w:webHidden/>
+              </w:rPr>
+              <w:fldChar w:fldCharType="separate"/>
+            </w:r>
+            <w:r>
+              <w:rPr>
+                <w:noProof/>
+                <w:webHidden/>
+              </w:rPr>
+              <w:t>13</w:t>
+            </w:r>
+            <w:r>
+              <w:rPr>
+                <w:noProof/>
+                <w:webHidden/>
+              </w:rPr>
+              <w:fldChar w:fldCharType="end"/>
+            </w:r>
+          </w:hyperlink>
+        </w:p>
+        <w:p>
+          <w:pPr>
+            <w:pStyle w:val="TDC1"/>
+            <w:tabs>
+              <w:tab w:val="right" w:leader="dot" w:pos="8828"/>
+            </w:tabs>
+            <w:rPr>
+              <w:rFonts w:eastAsiaTheme="minorEastAsia"/>
+              <w:noProof/>
+              <w:kern w:val="0"/>
+              <w:lang w:val="en-US" w:eastAsia="en-US"/>
+              <w14:ligatures w14:val="none"/>
+            </w:rPr>
+          </w:pPr>
+          <w:hyperlink w:anchor="_Toc220427304" w:history="1">
+            <w:r>
+              <w:rPr>
+                <w:rStyle w:val="Hipervnculo"/>
+                <w:rFonts w:ascii="Arial" w:hAnsi="Arial" w:cs="Arial"/>
+                <w:b/>
+                <w:noProof/>
+                <w:lang w:val="es-MX"/>
+              </w:rPr>
+              <w:t>Base de TypeScript (Sección 3)</w:t>
+            </w:r>
+            <w:r>
+              <w:rPr>
+                <w:noProof/>
+                <w:webHidden/>
+              </w:rPr>
+              <w:tab/>
+            </w:r>
+            <w:r>
+              <w:rPr>
+                <w:noProof/>
+                <w:webHidden/>
+              </w:rPr>
+              <w:fldChar w:fldCharType="begin"/>
+            </w:r>
+            <w:r>
+              <w:rPr>
+                <w:noProof/>
+                <w:webHidden/>
+              </w:rPr>
+              <w:instrText xml:space="preserve"> PAGEREF _Toc220427304 \h </w:instrText>
+            </w:r>
+            <w:r>
+              <w:rPr>
+                <w:noProof/>
+                <w:webHidden/>
+              </w:rPr>
+            </w:r>
+            <w:r>
+              <w:rPr>
+                <w:noProof/>
+                <w:webHidden/>
+              </w:rPr>
+              <w:fldChar w:fldCharType="separate"/>
+            </w:r>
+            <w:r>
+              <w:rPr>
+                <w:noProof/>
+                <w:webHidden/>
+              </w:rPr>
+              <w:t>14</w:t>
+            </w:r>
+            <w:r>
+              <w:rPr>
+                <w:noProof/>
+                <w:webHidden/>
+              </w:rPr>
+              <w:fldChar w:fldCharType="end"/>
+            </w:r>
+          </w:hyperlink>
+        </w:p>
+        <w:p>
+          <w:pPr>
+            <w:pStyle w:val="TDC3"/>
+            <w:tabs>
+              <w:tab w:val="right" w:leader="dot" w:pos="8828"/>
+            </w:tabs>
+            <w:rPr>
+              <w:noProof/>
+            </w:rPr>
+          </w:pPr>
+          <w:hyperlink w:anchor="_Toc220427305" w:history="1">
+            <w:r>
+              <w:rPr>
+                <w:rStyle w:val="Hipervnculo"/>
+                <w:noProof/>
+                <w:lang w:val="es-CO"/>
+              </w:rPr>
+              <w:t>Error Instalar versión vieja de npm:</w:t>
+            </w:r>
+            <w:r>
+              <w:rPr>
+                <w:noProof/>
+                <w:webHidden/>
+              </w:rPr>
+              <w:tab/>
+            </w:r>
+            <w:r>
+              <w:rPr>
+                <w:noProof/>
+                <w:webHidden/>
+              </w:rPr>
+              <w:fldChar w:fldCharType="begin"/>
+            </w:r>
+            <w:r>
+              <w:rPr>
+                <w:noProof/>
+                <w:webHidden/>
+              </w:rPr>
+              <w:instrText xml:space="preserve"> PAGEREF _Toc220427305 \h </w:instrText>
+            </w:r>
+            <w:r>
+              <w:rPr>
+                <w:noProof/>
+                <w:webHidden/>
+              </w:rPr>
+            </w:r>
+            <w:r>
+              <w:rPr>
+                <w:noProof/>
+                <w:webHidden/>
+              </w:rPr>
+              <w:fldChar w:fldCharType="separate"/>
+            </w:r>
+            <w:r>
+              <w:rPr>
+                <w:noProof/>
+                <w:webHidden/>
+              </w:rPr>
+              <w:t>16</w:t>
+            </w:r>
+            <w:r>
+              <w:rPr>
+                <w:noProof/>
+                <w:webHidden/>
+              </w:rPr>
+              <w:fldChar w:fldCharType="end"/>
+            </w:r>
+          </w:hyperlink>
+        </w:p>
+        <w:p>
+          <w:pPr>
+            <w:pStyle w:val="TDC3"/>
+            <w:tabs>
+              <w:tab w:val="right" w:leader="dot" w:pos="8828"/>
+            </w:tabs>
+            <w:rPr>
+              <w:noProof/>
+            </w:rPr>
+          </w:pPr>
+          <w:hyperlink w:anchor="_Toc220427306" w:history="1">
+            <w:r>
+              <w:rPr>
+                <w:rStyle w:val="Hipervnculo"/>
+                <w:noProof/>
+                <w:lang w:val="es-CO"/>
+              </w:rPr>
+              <w:t>Error en la ejecución de npm start, instalar versión vieja de TypeScript:</w:t>
+            </w:r>
+            <w:r>
+              <w:rPr>
+                <w:noProof/>
+                <w:webHidden/>
+              </w:rPr>
+              <w:tab/>
+            </w:r>
+            <w:r>
+              <w:rPr>
+                <w:noProof/>
+                <w:webHidden/>
+              </w:rPr>
+              <w:fldChar w:fldCharType="begin"/>
+            </w:r>
+            <w:r>
+              <w:rPr>
+                <w:noProof/>
+                <w:webHidden/>
+              </w:rPr>
+              <w:instrText xml:space="preserve"> PAGEREF _Toc220427306 \h </w:instrText>
+            </w:r>
+            <w:r>
+              <w:rPr>
+                <w:noProof/>
+                <w:webHidden/>
+              </w:rPr>
+            </w:r>
+            <w:r>
+              <w:rPr>
+                <w:noProof/>
+                <w:webHidden/>
+              </w:rPr>
+              <w:fldChar w:fldCharType="separate"/>
+            </w:r>
+            <w:r>
+              <w:rPr>
+                <w:noProof/>
+                <w:webHidden/>
+              </w:rPr>
+              <w:t>18</w:t>
+            </w:r>
+            <w:r>
+              <w:rPr>
+                <w:noProof/>
+                <w:webHidden/>
+              </w:rPr>
+              <w:fldChar w:fldCharType="end"/>
+            </w:r>
+          </w:hyperlink>
+        </w:p>
+        <w:p>
+          <w:pPr>
+            <w:pStyle w:val="TDC3"/>
+            <w:tabs>
+              <w:tab w:val="right" w:leader="dot" w:pos="8828"/>
+            </w:tabs>
+            <w:rPr>
+              <w:noProof/>
+            </w:rPr>
+          </w:pPr>
+          <w:hyperlink w:anchor="_Toc220427307" w:history="1">
+            <w:r>
+              <w:rPr>
+                <w:rStyle w:val="Hipervnculo"/>
+                <w:noProof/>
+                <w:lang w:val="es-CO"/>
+              </w:rPr>
+              <w:t>Error en la ejecución de npm start, instalar versión vieja de TypeScript:</w:t>
+            </w:r>
+            <w:r>
+              <w:rPr>
+                <w:noProof/>
+                <w:webHidden/>
+              </w:rPr>
+              <w:tab/>
+            </w:r>
+            <w:r>
+              <w:rPr>
+                <w:noProof/>
+                <w:webHidden/>
+              </w:rPr>
+              <w:fldChar w:fldCharType="begin"/>
+            </w:r>
+            <w:r>
+              <w:rPr>
+                <w:noProof/>
+                <w:webHidden/>
+              </w:rPr>
+              <w:instrText xml:space="preserve"> PAGEREF _Toc220427307 \h </w:instrText>
+            </w:r>
+            <w:r>
+              <w:rPr>
+                <w:noProof/>
+                <w:webHidden/>
+              </w:rPr>
+            </w:r>
+            <w:r>
+              <w:rPr>
+                <w:noProof/>
+                <w:webHidden/>
+              </w:rPr>
+              <w:fldChar w:fldCharType="separate"/>
+            </w:r>
+            <w:r>
+              <w:rPr>
+                <w:noProof/>
+                <w:webHidden/>
+              </w:rPr>
+              <w:t>24</w:t>
+            </w:r>
+            <w:r>
+              <w:rPr>
+                <w:noProof/>
+                <w:webHidden/>
+              </w:rPr>
+              <w:fldChar w:fldCharType="end"/>
+            </w:r>
+          </w:hyperlink>
+        </w:p>
+        <w:p>
+          <w:pPr>
+            <w:pStyle w:val="TDC3"/>
+            <w:tabs>
+              <w:tab w:val="right" w:leader="dot" w:pos="8828"/>
+            </w:tabs>
+            <w:rPr>
+              <w:noProof/>
+            </w:rPr>
+          </w:pPr>
+          <w:hyperlink w:anchor="_Toc220427308" w:history="1">
+            <w:r>
+              <w:rPr>
+                <w:rStyle w:val="Hipervnculo"/>
+                <w:noProof/>
+                <w:lang w:val="es-CO"/>
+              </w:rPr>
+              <w:t>Continuación del curso :</w:t>
+            </w:r>
+            <w:r>
+              <w:rPr>
+                <w:noProof/>
+                <w:webHidden/>
+              </w:rPr>
+              <w:tab/>
+            </w:r>
+            <w:r>
+              <w:rPr>
+                <w:noProof/>
+                <w:webHidden/>
+              </w:rPr>
+              <w:fldChar w:fldCharType="begin"/>
+            </w:r>
+            <w:r>
+              <w:rPr>
+                <w:noProof/>
+                <w:webHidden/>
+              </w:rPr>
+              <w:instrText xml:space="preserve"> PAGEREF _Toc220427308 \h </w:instrText>
+            </w:r>
+            <w:r>
+              <w:rPr>
+                <w:noProof/>
+                <w:webHidden/>
+              </w:rPr>
+            </w:r>
+            <w:r>
+              <w:rPr>
+                <w:noProof/>
+                <w:webHidden/>
+              </w:rPr>
+              <w:fldChar w:fldCharType="separate"/>
+            </w:r>
+            <w:r>
+              <w:rPr>
+                <w:noProof/>
+                <w:webHidden/>
+              </w:rPr>
+              <w:t>31</w:t>
             </w:r>
             <w:r>
               <w:rPr>
@@ -1689,6 +2379,7 @@
           <w:lang w:val="es-MX"/>
         </w:rPr>
       </w:pPr>
+      <w:bookmarkStart w:id="0" w:name="_Toc220427296"/>
       <w:r>
         <w:rPr>
           <w:rFonts w:ascii="Arial" w:hAnsi="Arial" w:cs="Arial"/>
@@ -1697,9 +2388,9 @@
           <w:szCs w:val="24"/>
           <w:lang w:val="es-MX"/>
         </w:rPr>
-        <w:lastRenderedPageBreak/>
         <w:t>instalaciones necesarias</w:t>
       </w:r>
+      <w:bookmarkEnd w:id="0"/>
     </w:p>
     <w:p>
       <w:pPr>
@@ -1713,9 +2404,11 @@
         <w:pStyle w:val="Ttulo3"/>
         <w:ind w:left="360"/>
       </w:pPr>
+      <w:bookmarkStart w:id="1" w:name="_Toc220427297"/>
       <w:r>
         <w:t>Instalaciones Recomendadas.</w:t>
       </w:r>
+      <w:bookmarkEnd w:id="1"/>
     </w:p>
     <w:p/>
     <w:p>
@@ -1723,8 +2416,12 @@
         <w:jc w:val="center"/>
       </w:pPr>
       <w:r>
+        <w:rPr>
+          <w:noProof/>
+          <w:lang w:val="en-US" w:eastAsia="en-US"/>
+        </w:rPr>
         <w:drawing>
-          <wp:inline distT="0" distB="0" distL="0" distR="0" wp14:anchorId="6DB72955" wp14:editId="3538C199">
+          <wp:inline distT="0" distB="0" distL="0" distR="0" wp14:anchorId="593BEB49" wp14:editId="6ABE2A41">
             <wp:extent cx="4724400" cy="2964109"/>
             <wp:effectExtent l="0" t="0" r="0" b="8255"/>
             <wp:docPr id="1" name="Imagen 1"/>
@@ -1765,8 +2462,13 @@
         <w:jc w:val="center"/>
       </w:pPr>
       <w:r>
+        <w:rPr>
+          <w:noProof/>
+          <w:lang w:val="en-US" w:eastAsia="en-US"/>
+        </w:rPr>
+        <w:lastRenderedPageBreak/>
         <w:drawing>
-          <wp:inline distT="0" distB="0" distL="0" distR="0" wp14:anchorId="1A2C2F88" wp14:editId="69A9E0CD">
+          <wp:inline distT="0" distB="0" distL="0" distR="0" wp14:anchorId="1C67FE8B" wp14:editId="5C9CE8CB">
             <wp:extent cx="4638675" cy="2331934"/>
             <wp:effectExtent l="0" t="0" r="0" b="0"/>
             <wp:docPr id="15" name="Imagen 15"/>
@@ -1807,9 +2509,12 @@
         <w:jc w:val="center"/>
       </w:pPr>
       <w:r>
-        <w:lastRenderedPageBreak/>
+        <w:rPr>
+          <w:noProof/>
+          <w:lang w:val="en-US" w:eastAsia="en-US"/>
+        </w:rPr>
         <w:drawing>
-          <wp:inline distT="0" distB="0" distL="0" distR="0" wp14:anchorId="525FAE1B" wp14:editId="2191E4E8">
+          <wp:inline distT="0" distB="0" distL="0" distR="0" wp14:anchorId="0A9BACD5" wp14:editId="11422F3D">
             <wp:extent cx="4733925" cy="3115242"/>
             <wp:effectExtent l="0" t="0" r="0" b="9525"/>
             <wp:docPr id="16" name="Imagen 16"/>
@@ -1851,17 +2556,11 @@
         <w:pStyle w:val="Ttulo3"/>
         <w:ind w:left="360"/>
       </w:pPr>
-      <w:r>
-        <w:t xml:space="preserve">Descargar Node.js versión 14 a 16 para Angular </w:t>
-      </w:r>
-      <w:proofErr w:type="gramStart"/>
-      <w:r>
-        <w:t xml:space="preserve">14 </w:t>
-      </w:r>
-      <w:r>
-        <w:t>.</w:t>
-      </w:r>
-      <w:proofErr w:type="gramEnd"/>
+      <w:bookmarkStart w:id="2" w:name="_Toc220427298"/>
+      <w:r>
+        <w:t>Descargar Node.js versión 14 a 16 para Angular 14 .</w:t>
+      </w:r>
+      <w:bookmarkEnd w:id="2"/>
     </w:p>
     <w:p/>
     <w:p>
@@ -1869,21 +2568,18 @@
         <w:t>Necesitamos descargar la Versión</w:t>
       </w:r>
       <w:r>
-        <w:t xml:space="preserve"> de </w:t>
-      </w:r>
-      <w:proofErr w:type="spellStart"/>
-      <w:r>
-        <w:t>node</w:t>
-      </w:r>
-      <w:proofErr w:type="spellEnd"/>
-      <w:r>
-        <w:t>:</w:t>
-      </w:r>
-    </w:p>
-    <w:p>
-      <w:r>
+        <w:t xml:space="preserve"> de node:</w:t>
+      </w:r>
+    </w:p>
+    <w:p>
+      <w:r>
+        <w:rPr>
+          <w:noProof/>
+          <w:lang w:val="en-US" w:eastAsia="en-US"/>
+        </w:rPr>
+        <w:lastRenderedPageBreak/>
         <w:drawing>
-          <wp:inline distT="0" distB="0" distL="0" distR="0" wp14:anchorId="133050DE" wp14:editId="3AE3D62B">
+          <wp:inline distT="0" distB="0" distL="0" distR="0" wp14:anchorId="331AF20E" wp14:editId="2BC4D416">
             <wp:extent cx="4048690" cy="1752845"/>
             <wp:effectExtent l="0" t="0" r="0" b="0"/>
             <wp:docPr id="8" name="Imagen 8"/>
@@ -1924,23 +2620,7 @@
         <w:t>Para descargarla necesitamos el NVM</w:t>
       </w:r>
       <w:r>
-        <w:t xml:space="preserve"> (</w:t>
-      </w:r>
-      <w:proofErr w:type="spellStart"/>
-      <w:r>
-        <w:t>Node</w:t>
-      </w:r>
-      <w:proofErr w:type="spellEnd"/>
-      <w:r>
-        <w:t xml:space="preserve"> </w:t>
-      </w:r>
-      <w:proofErr w:type="spellStart"/>
-      <w:r>
-        <w:t>Version</w:t>
-      </w:r>
-      <w:proofErr w:type="spellEnd"/>
-      <w:r>
-        <w:t xml:space="preserve"> Manager) es una herramienta de línea de comandos esencial para desarrolladores que permite instalar, gestionar y cambiar fácilmente entre múltiples versiones de Node.js en una misma máquina.</w:t>
+        <w:t xml:space="preserve"> (Node Version Manager) es una herramienta de línea de comandos esencial para desarrolladores que permite instalar, gestionar y cambiar fácilmente entre múltiples versiones de Node.js en una misma máquina.</w:t>
       </w:r>
     </w:p>
     <w:p>
@@ -1948,9 +2628,12 @@
         <w:jc w:val="center"/>
       </w:pPr>
       <w:r>
-        <w:lastRenderedPageBreak/>
+        <w:rPr>
+          <w:noProof/>
+          <w:lang w:val="en-US" w:eastAsia="en-US"/>
+        </w:rPr>
         <w:drawing>
-          <wp:inline distT="0" distB="0" distL="0" distR="0" wp14:anchorId="3E78BFED" wp14:editId="7A22FC2C">
+          <wp:inline distT="0" distB="0" distL="0" distR="0" wp14:anchorId="39091108" wp14:editId="2BDF2CDC">
             <wp:extent cx="3952875" cy="1715238"/>
             <wp:effectExtent l="0" t="0" r="0" b="0"/>
             <wp:docPr id="9" name="Imagen 9"/>
@@ -1991,8 +2674,12 @@
         <w:jc w:val="center"/>
       </w:pPr>
       <w:r>
+        <w:rPr>
+          <w:noProof/>
+          <w:lang w:val="en-US" w:eastAsia="en-US"/>
+        </w:rPr>
         <w:drawing>
-          <wp:inline distT="0" distB="0" distL="0" distR="0" wp14:anchorId="12D331F4" wp14:editId="589E60C8">
+          <wp:inline distT="0" distB="0" distL="0" distR="0" wp14:anchorId="2BC8BC4E" wp14:editId="4EECC1A5">
             <wp:extent cx="3476625" cy="1785911"/>
             <wp:effectExtent l="0" t="0" r="0" b="5080"/>
             <wp:docPr id="10" name="Imagen 10"/>
@@ -2034,8 +2721,13 @@
         <w:jc w:val="center"/>
       </w:pPr>
       <w:r>
+        <w:rPr>
+          <w:noProof/>
+          <w:lang w:val="en-US" w:eastAsia="en-US"/>
+        </w:rPr>
+        <w:lastRenderedPageBreak/>
         <w:drawing>
-          <wp:inline distT="0" distB="0" distL="0" distR="0" wp14:anchorId="210A7D19" wp14:editId="244F6855">
+          <wp:inline distT="0" distB="0" distL="0" distR="0" wp14:anchorId="6BCDB174" wp14:editId="4D1D992A">
             <wp:extent cx="4324350" cy="2345410"/>
             <wp:effectExtent l="0" t="0" r="0" b="0"/>
             <wp:docPr id="11" name="Imagen 11"/>
@@ -2073,15 +2765,7 @@
     </w:p>
     <w:p>
       <w:r>
-        <w:t xml:space="preserve">Comando para ver la lista que tenemos de </w:t>
-      </w:r>
-      <w:proofErr w:type="spellStart"/>
-      <w:r>
-        <w:t>node</w:t>
-      </w:r>
-      <w:proofErr w:type="spellEnd"/>
-      <w:r>
-        <w:t xml:space="preserve"> descargada:</w:t>
+        <w:t>Comando para ver la lista que tenemos de node descargada:</w:t>
       </w:r>
     </w:p>
     <w:p>
@@ -2089,8 +2773,12 @@
         <w:jc w:val="center"/>
       </w:pPr>
       <w:r>
+        <w:rPr>
+          <w:noProof/>
+          <w:lang w:val="en-US" w:eastAsia="en-US"/>
+        </w:rPr>
         <w:drawing>
-          <wp:inline distT="0" distB="0" distL="0" distR="0" wp14:anchorId="3BA30C59" wp14:editId="7CBFAF5A">
+          <wp:inline distT="0" distB="0" distL="0" distR="0" wp14:anchorId="0389BB00" wp14:editId="55D7A133">
             <wp:extent cx="3934374" cy="1295581"/>
             <wp:effectExtent l="0" t="0" r="0" b="0"/>
             <wp:docPr id="13" name="Imagen 13"/>
@@ -2132,32 +2820,23 @@
         <w:t>Para seleccionar</w:t>
       </w:r>
       <w:r>
-        <w:t xml:space="preserve"> nuestro </w:t>
-      </w:r>
-      <w:proofErr w:type="spellStart"/>
-      <w:r>
-        <w:t>node</w:t>
-      </w:r>
-      <w:proofErr w:type="spellEnd"/>
-      <w:r>
-        <w:t xml:space="preserve"> a </w:t>
-      </w:r>
-      <w:proofErr w:type="gramStart"/>
-      <w:r>
-        <w:t>usar</w:t>
+        <w:t xml:space="preserve"> nuestro node a usar</w:t>
       </w:r>
       <w:r>
         <w:t xml:space="preserve"> :</w:t>
       </w:r>
-      <w:proofErr w:type="gramEnd"/>
     </w:p>
     <w:p>
       <w:pPr>
         <w:jc w:val="center"/>
       </w:pPr>
       <w:r>
+        <w:rPr>
+          <w:noProof/>
+          <w:lang w:val="en-US" w:eastAsia="en-US"/>
+        </w:rPr>
         <w:drawing>
-          <wp:inline distT="0" distB="0" distL="0" distR="0" wp14:anchorId="5E2C29D9" wp14:editId="5B0DB20E">
+          <wp:inline distT="0" distB="0" distL="0" distR="0" wp14:anchorId="4C501631" wp14:editId="37702886">
             <wp:extent cx="2695951" cy="571580"/>
             <wp:effectExtent l="0" t="0" r="0" b="0"/>
             <wp:docPr id="14" name="Imagen 14"/>
@@ -2203,8 +2882,13 @@
         <w:jc w:val="center"/>
       </w:pPr>
       <w:r>
+        <w:rPr>
+          <w:noProof/>
+          <w:lang w:val="en-US" w:eastAsia="en-US"/>
+        </w:rPr>
+        <w:lastRenderedPageBreak/>
         <w:drawing>
-          <wp:inline distT="0" distB="0" distL="0" distR="0" wp14:anchorId="5CE4A9D6" wp14:editId="69D2AA19">
+          <wp:inline distT="0" distB="0" distL="0" distR="0" wp14:anchorId="64CF6489" wp14:editId="0350BD08">
             <wp:extent cx="4877481" cy="3019846"/>
             <wp:effectExtent l="0" t="0" r="0" b="9525"/>
             <wp:docPr id="21" name="Imagen 21"/>
@@ -2250,18 +2934,21 @@
         <w:pStyle w:val="Ttulo3"/>
         <w:ind w:left="360"/>
       </w:pPr>
-      <w:r>
-        <w:t>Extensiones</w:t>
-      </w:r>
-      <w:r>
-        <w:t>.</w:t>
-      </w:r>
+      <w:bookmarkStart w:id="3" w:name="_Toc220427299"/>
+      <w:r>
+        <w:t>Extensiones.</w:t>
+      </w:r>
+      <w:bookmarkEnd w:id="3"/>
     </w:p>
     <w:p/>
     <w:p>
       <w:r>
+        <w:rPr>
+          <w:noProof/>
+          <w:lang w:val="en-US" w:eastAsia="en-US"/>
+        </w:rPr>
         <w:drawing>
-          <wp:inline distT="0" distB="0" distL="0" distR="0" wp14:anchorId="693B9EFA" wp14:editId="0AF29100">
+          <wp:inline distT="0" distB="0" distL="0" distR="0" wp14:anchorId="4B70868A" wp14:editId="36E64389">
             <wp:extent cx="5612130" cy="1397000"/>
             <wp:effectExtent l="0" t="0" r="7620" b="0"/>
             <wp:docPr id="17" name="Imagen 17"/>
@@ -2299,9 +2986,12 @@
     </w:p>
     <w:p>
       <w:r>
-        <w:lastRenderedPageBreak/>
+        <w:rPr>
+          <w:noProof/>
+          <w:lang w:val="en-US" w:eastAsia="en-US"/>
+        </w:rPr>
         <w:drawing>
-          <wp:inline distT="0" distB="0" distL="0" distR="0" wp14:anchorId="4306DBE4" wp14:editId="7D103925">
+          <wp:inline distT="0" distB="0" distL="0" distR="0" wp14:anchorId="3AB9C2B9" wp14:editId="037018E4">
             <wp:extent cx="5612130" cy="1502410"/>
             <wp:effectExtent l="0" t="0" r="7620" b="2540"/>
             <wp:docPr id="18" name="Imagen 18"/>
@@ -2342,8 +3032,13 @@
         <w:ind w:left="720" w:hanging="720"/>
       </w:pPr>
       <w:r>
+        <w:rPr>
+          <w:noProof/>
+          <w:lang w:val="en-US" w:eastAsia="en-US"/>
+        </w:rPr>
+        <w:lastRenderedPageBreak/>
         <w:drawing>
-          <wp:inline distT="0" distB="0" distL="0" distR="0" wp14:anchorId="1E6B9414" wp14:editId="21ADBFD2">
+          <wp:inline distT="0" distB="0" distL="0" distR="0" wp14:anchorId="7E778298" wp14:editId="49DA0205">
             <wp:extent cx="5612130" cy="1249045"/>
             <wp:effectExtent l="0" t="0" r="7620" b="8255"/>
             <wp:docPr id="19" name="Imagen 19"/>
@@ -2384,8 +3079,12 @@
         <w:ind w:left="720" w:hanging="720"/>
       </w:pPr>
       <w:r>
+        <w:rPr>
+          <w:noProof/>
+          <w:lang w:val="en-US" w:eastAsia="en-US"/>
+        </w:rPr>
         <w:drawing>
-          <wp:inline distT="0" distB="0" distL="0" distR="0" wp14:anchorId="2FD7EC6B" wp14:editId="2D5870AA">
+          <wp:inline distT="0" distB="0" distL="0" distR="0" wp14:anchorId="4B8C5CF2" wp14:editId="62D695AA">
             <wp:extent cx="5612130" cy="1223010"/>
             <wp:effectExtent l="0" t="0" r="7620" b="0"/>
             <wp:docPr id="20" name="Imagen 20"/>
@@ -2438,6 +3137,7 @@
           <w:lang w:val="es-MX"/>
         </w:rPr>
       </w:pPr>
+      <w:bookmarkStart w:id="4" w:name="_Toc220427300"/>
       <w:r>
         <w:rPr>
           <w:rFonts w:ascii="Arial" w:hAnsi="Arial" w:cs="Arial"/>
@@ -2446,15 +3146,19 @@
           <w:szCs w:val="24"/>
           <w:lang w:val="es-MX"/>
         </w:rPr>
-        <w:t xml:space="preserve">Instalación de Angular 14 </w:t>
-      </w:r>
-    </w:p>
-    <w:p>
-      <w:pPr>
-        <w:rPr>
+        <w:t>Instalación de Angular 14</w:t>
+      </w:r>
+      <w:bookmarkEnd w:id="4"/>
+      <w:r>
+        <w:rPr>
+          <w:rFonts w:ascii="Arial" w:hAnsi="Arial" w:cs="Arial"/>
+          <w:b/>
+          <w:sz w:val="24"/>
+          <w:szCs w:val="24"/>
           <w:lang w:val="es-MX"/>
         </w:rPr>
-      </w:pPr>
+        <w:t xml:space="preserve"> </w:t>
+      </w:r>
     </w:p>
     <w:p>
       <w:pPr>
@@ -2462,12 +3166,20 @@
           <w:lang w:val="es-MX"/>
         </w:rPr>
       </w:pPr>
-      <w:r>
+    </w:p>
+    <w:p>
+      <w:pPr>
         <w:rPr>
           <w:lang w:val="es-MX"/>
         </w:rPr>
+      </w:pPr>
+      <w:r>
+        <w:rPr>
+          <w:noProof/>
+          <w:lang w:val="en-US" w:eastAsia="en-US"/>
+        </w:rPr>
         <w:drawing>
-          <wp:inline distT="0" distB="0" distL="0" distR="0" wp14:anchorId="497CF53F" wp14:editId="3E0DD9B8">
+          <wp:inline distT="0" distB="0" distL="0" distR="0" wp14:anchorId="5D388E39" wp14:editId="5DB4F706">
             <wp:extent cx="5612130" cy="2419985"/>
             <wp:effectExtent l="0" t="0" r="7620" b="0"/>
             <wp:docPr id="22" name="Imagen 22"/>
@@ -2519,11 +3231,12 @@
       </w:pPr>
       <w:r>
         <w:rPr>
-          <w:lang w:val="es-MX"/>
+          <w:noProof/>
+          <w:lang w:val="en-US" w:eastAsia="en-US"/>
         </w:rPr>
         <w:lastRenderedPageBreak/>
         <w:drawing>
-          <wp:inline distT="0" distB="0" distL="0" distR="0" wp14:anchorId="07D0446A" wp14:editId="3232636C">
+          <wp:inline distT="0" distB="0" distL="0" distR="0" wp14:anchorId="0275849D" wp14:editId="716D2FEF">
             <wp:extent cx="5612130" cy="3036570"/>
             <wp:effectExtent l="0" t="0" r="7620" b="0"/>
             <wp:docPr id="24" name="Imagen 24"/>
@@ -2569,49 +3282,36 @@
         <w:rPr>
           <w:lang w:val="es-MX"/>
         </w:rPr>
-        <w:t xml:space="preserve">Recordemos pararnos en la versión </w:t>
-      </w:r>
-      <w:proofErr w:type="spellStart"/>
-      <w:r>
+        <w:t xml:space="preserve">Recordemos pararnos en la versión node 16 .20.2 y luego instalamos con el comando. </w:t>
+      </w:r>
+    </w:p>
+    <w:p>
+      <w:pPr>
         <w:rPr>
           <w:lang w:val="es-MX"/>
         </w:rPr>
-        <w:t>node</w:t>
-      </w:r>
-      <w:proofErr w:type="spellEnd"/>
+      </w:pPr>
       <w:r>
         <w:rPr>
           <w:lang w:val="es-MX"/>
         </w:rPr>
-        <w:t xml:space="preserve"> 16 .20.2 y luego instalamos con el comando. </w:t>
-      </w:r>
-    </w:p>
-    <w:p>
-      <w:pPr>
+        <w:t xml:space="preserve">Y ya queda instalado: </w:t>
+      </w:r>
+    </w:p>
+    <w:p>
+      <w:pPr>
+        <w:jc w:val="center"/>
         <w:rPr>
           <w:lang w:val="es-MX"/>
         </w:rPr>
       </w:pPr>
       <w:r>
         <w:rPr>
-          <w:lang w:val="es-MX"/>
-        </w:rPr>
-        <w:t xml:space="preserve">Y ya queda instalado: </w:t>
-      </w:r>
-    </w:p>
-    <w:p>
-      <w:pPr>
-        <w:jc w:val="center"/>
-        <w:rPr>
-          <w:lang w:val="es-MX"/>
-        </w:rPr>
-      </w:pPr>
-      <w:r>
-        <w:rPr>
-          <w:lang w:val="es-MX"/>
+          <w:noProof/>
+          <w:lang w:val="en-US" w:eastAsia="en-US"/>
         </w:rPr>
         <w:drawing>
-          <wp:inline distT="0" distB="0" distL="0" distR="0" wp14:anchorId="280CD73A" wp14:editId="75132994">
+          <wp:inline distT="0" distB="0" distL="0" distR="0" wp14:anchorId="04D4C6D0" wp14:editId="71DBBBA7">
             <wp:extent cx="5220429" cy="4401164"/>
             <wp:effectExtent l="0" t="0" r="0" b="0"/>
             <wp:docPr id="25" name="Imagen 25"/>
@@ -2659,6 +3359,7 @@
           <w:lang w:val="es-MX"/>
         </w:rPr>
       </w:pPr>
+      <w:bookmarkStart w:id="5" w:name="_Toc220427301"/>
       <w:r>
         <w:rPr>
           <w:rFonts w:ascii="Arial" w:hAnsi="Arial" w:cs="Arial"/>
@@ -2668,41 +3369,31 @@
           <w:lang w:val="es-MX"/>
         </w:rPr>
         <w:lastRenderedPageBreak/>
-        <w:t xml:space="preserve">Conceptos Que es </w:t>
-      </w:r>
-      <w:proofErr w:type="spellStart"/>
-      <w:r>
-        <w:rPr>
-          <w:rFonts w:ascii="Arial" w:hAnsi="Arial" w:cs="Arial"/>
-          <w:b/>
-          <w:sz w:val="24"/>
-          <w:szCs w:val="24"/>
+        <w:t>Conceptos Que es TypeScript</w:t>
+      </w:r>
+      <w:bookmarkEnd w:id="5"/>
+    </w:p>
+    <w:p>
+      <w:pPr>
+        <w:rPr>
           <w:lang w:val="es-MX"/>
         </w:rPr>
-        <w:t>TypeScript</w:t>
-      </w:r>
-      <w:proofErr w:type="spellEnd"/>
-    </w:p>
-    <w:p>
-      <w:pPr>
+      </w:pPr>
+    </w:p>
+    <w:p>
+      <w:pPr>
+        <w:jc w:val="center"/>
         <w:rPr>
           <w:lang w:val="es-MX"/>
         </w:rPr>
       </w:pPr>
-    </w:p>
-    <w:p>
-      <w:pPr>
-        <w:jc w:val="center"/>
-        <w:rPr>
-          <w:lang w:val="es-MX"/>
-        </w:rPr>
-      </w:pPr>
-      <w:r>
-        <w:rPr>
-          <w:lang w:val="es-MX"/>
+      <w:r>
+        <w:rPr>
+          <w:noProof/>
+          <w:lang w:val="en-US" w:eastAsia="en-US"/>
         </w:rPr>
         <w:drawing>
-          <wp:inline distT="0" distB="0" distL="0" distR="0" wp14:anchorId="063F64DA" wp14:editId="350B3C93">
+          <wp:inline distT="0" distB="0" distL="0" distR="0" wp14:anchorId="15BAE850" wp14:editId="3E6EF53E">
             <wp:extent cx="5612130" cy="1838960"/>
             <wp:effectExtent l="0" t="0" r="7620" b="8890"/>
             <wp:docPr id="26" name="Imagen 26"/>
@@ -2747,10 +3438,11 @@
       </w:pPr>
       <w:r>
         <w:rPr>
-          <w:lang w:val="es-MX"/>
+          <w:noProof/>
+          <w:lang w:val="en-US" w:eastAsia="en-US"/>
         </w:rPr>
         <w:drawing>
-          <wp:inline distT="0" distB="0" distL="0" distR="0" wp14:anchorId="188B5849" wp14:editId="2ED531CB">
+          <wp:inline distT="0" distB="0" distL="0" distR="0" wp14:anchorId="41C31D7F" wp14:editId="754F6009">
             <wp:extent cx="4210050" cy="2275561"/>
             <wp:effectExtent l="0" t="0" r="0" b="0"/>
             <wp:docPr id="27" name="Imagen 27"/>
@@ -2792,33 +3484,26 @@
           <w:lang w:val="es-MX"/>
         </w:rPr>
       </w:pPr>
-      <w:proofErr w:type="spellStart"/>
       <w:r>
         <w:rPr>
           <w:lang w:val="es-MX"/>
         </w:rPr>
-        <w:t>Microsopft</w:t>
-      </w:r>
-      <w:proofErr w:type="spellEnd"/>
-      <w:r>
+        <w:t>Microsopft es el que mantiene TS</w:t>
+      </w:r>
+    </w:p>
+    <w:p>
+      <w:pPr>
         <w:rPr>
           <w:lang w:val="es-MX"/>
         </w:rPr>
-        <w:t xml:space="preserve"> es el que mantiene TS</w:t>
-      </w:r>
-    </w:p>
-    <w:p>
-      <w:pPr>
-        <w:rPr>
-          <w:lang w:val="es-MX"/>
-        </w:rPr>
-      </w:pPr>
-      <w:r>
-        <w:rPr>
-          <w:lang w:val="es-MX"/>
+      </w:pPr>
+      <w:r>
+        <w:rPr>
+          <w:noProof/>
+          <w:lang w:val="en-US" w:eastAsia="en-US"/>
         </w:rPr>
         <w:drawing>
-          <wp:inline distT="0" distB="0" distL="0" distR="0" wp14:anchorId="5EB4BB8D" wp14:editId="5A76C2A1">
+          <wp:inline distT="0" distB="0" distL="0" distR="0" wp14:anchorId="01241D61" wp14:editId="6187B920">
             <wp:extent cx="5612130" cy="2741295"/>
             <wp:effectExtent l="0" t="0" r="7620" b="1905"/>
             <wp:docPr id="28" name="Imagen 28"/>
@@ -2862,11 +3547,12 @@
       </w:pPr>
       <w:r>
         <w:rPr>
-          <w:lang w:val="es-MX"/>
+          <w:noProof/>
+          <w:lang w:val="en-US" w:eastAsia="en-US"/>
         </w:rPr>
         <w:lastRenderedPageBreak/>
         <w:drawing>
-          <wp:inline distT="0" distB="0" distL="0" distR="0" wp14:anchorId="1C3D2565" wp14:editId="4E634C90">
+          <wp:inline distT="0" distB="0" distL="0" distR="0" wp14:anchorId="2ED5E4E2" wp14:editId="5EBA7263">
             <wp:extent cx="5612130" cy="2432050"/>
             <wp:effectExtent l="0" t="0" r="7620" b="6350"/>
             <wp:docPr id="29" name="Imagen 29"/>
@@ -2917,10 +3603,11 @@
       </w:pPr>
       <w:r>
         <w:rPr>
-          <w:lang w:val="es-MX"/>
+          <w:noProof/>
+          <w:lang w:val="en-US" w:eastAsia="en-US"/>
         </w:rPr>
         <w:drawing>
-          <wp:inline distT="0" distB="0" distL="0" distR="0" wp14:anchorId="321FE331" wp14:editId="7D32B088">
+          <wp:inline distT="0" distB="0" distL="0" distR="0" wp14:anchorId="31C33A53" wp14:editId="29A14D62">
             <wp:extent cx="5612130" cy="2626360"/>
             <wp:effectExtent l="0" t="0" r="7620" b="2540"/>
             <wp:docPr id="30" name="Imagen 30"/>
@@ -2972,58 +3659,45 @@
         <w:rPr>
           <w:lang w:val="es-MX"/>
         </w:rPr>
-        <w:t xml:space="preserve">por sí solo, donde puede traer problemas y </w:t>
-      </w:r>
-      <w:proofErr w:type="spellStart"/>
-      <w:r>
+        <w:t>por sí solo, donde puede traer problemas y practicas.</w:t>
+      </w:r>
+    </w:p>
+    <w:p>
+      <w:pPr>
         <w:rPr>
           <w:lang w:val="es-MX"/>
         </w:rPr>
-        <w:t>practicas</w:t>
-      </w:r>
-      <w:proofErr w:type="spellEnd"/>
-      <w:r>
+      </w:pPr>
+    </w:p>
+    <w:p>
+      <w:pPr>
+        <w:ind w:left="720" w:hanging="720"/>
         <w:rPr>
           <w:lang w:val="es-MX"/>
         </w:rPr>
-        <w:t>.</w:t>
-      </w:r>
-    </w:p>
-    <w:p>
-      <w:pPr>
+      </w:pPr>
+      <w:r>
         <w:rPr>
           <w:lang w:val="es-MX"/>
         </w:rPr>
-      </w:pPr>
-    </w:p>
-    <w:p>
-      <w:pPr>
-        <w:ind w:left="720" w:hanging="720"/>
+        <w:t xml:space="preserve">Con TS: </w:t>
+      </w:r>
+    </w:p>
+    <w:p>
+      <w:pPr>
+        <w:jc w:val="center"/>
         <w:rPr>
           <w:lang w:val="es-MX"/>
         </w:rPr>
       </w:pPr>
       <w:r>
         <w:rPr>
-          <w:lang w:val="es-MX"/>
-        </w:rPr>
-        <w:t xml:space="preserve">Con TS: </w:t>
-      </w:r>
-    </w:p>
-    <w:p>
-      <w:pPr>
-        <w:jc w:val="center"/>
-        <w:rPr>
-          <w:lang w:val="es-MX"/>
-        </w:rPr>
-      </w:pPr>
-      <w:r>
-        <w:rPr>
-          <w:lang w:val="es-MX"/>
+          <w:noProof/>
+          <w:lang w:val="en-US" w:eastAsia="en-US"/>
         </w:rPr>
         <w:lastRenderedPageBreak/>
         <w:drawing>
-          <wp:inline distT="0" distB="0" distL="0" distR="0" wp14:anchorId="679DCD2C" wp14:editId="7C49C080">
+          <wp:inline distT="0" distB="0" distL="0" distR="0" wp14:anchorId="2C226A2A" wp14:editId="3F4FA4A0">
             <wp:extent cx="5124450" cy="2680508"/>
             <wp:effectExtent l="0" t="0" r="0" b="5715"/>
             <wp:docPr id="31" name="Imagen 31"/>
@@ -3090,35 +3764,22 @@
         <w:rPr>
           <w:lang w:val="es-MX"/>
         </w:rPr>
-        <w:t xml:space="preserve">Otra característica de </w:t>
-      </w:r>
-      <w:proofErr w:type="spellStart"/>
-      <w:r>
+        <w:t>Otra característica de TypeScript:</w:t>
+      </w:r>
+    </w:p>
+    <w:p>
+      <w:pPr>
         <w:rPr>
           <w:lang w:val="es-MX"/>
         </w:rPr>
-        <w:t>TypeScript</w:t>
-      </w:r>
-      <w:proofErr w:type="spellEnd"/>
-      <w:r>
-        <w:rPr>
-          <w:lang w:val="es-MX"/>
-        </w:rPr>
-        <w:t>:</w:t>
-      </w:r>
-    </w:p>
-    <w:p>
-      <w:pPr>
-        <w:rPr>
-          <w:lang w:val="es-MX"/>
-        </w:rPr>
-      </w:pPr>
-      <w:r>
-        <w:rPr>
-          <w:lang w:val="es-MX"/>
+      </w:pPr>
+      <w:r>
+        <w:rPr>
+          <w:noProof/>
+          <w:lang w:val="en-US" w:eastAsia="en-US"/>
         </w:rPr>
         <w:drawing>
-          <wp:inline distT="0" distB="0" distL="0" distR="0" wp14:anchorId="6A3AF0CA" wp14:editId="046D9016">
+          <wp:inline distT="0" distB="0" distL="0" distR="0" wp14:anchorId="6D6B6005" wp14:editId="4B4F8E1C">
             <wp:extent cx="5612130" cy="2993390"/>
             <wp:effectExtent l="0" t="0" r="7620" b="0"/>
             <wp:docPr id="128" name="Imagen 128"/>
@@ -3164,35 +3825,7 @@
         <w:rPr>
           <w:lang w:val="es-MX"/>
         </w:rPr>
-        <w:t xml:space="preserve">Aquí e </w:t>
-      </w:r>
-      <w:proofErr w:type="spellStart"/>
-      <w:r>
-        <w:rPr>
-          <w:lang w:val="es-MX"/>
-        </w:rPr>
-        <w:t>sla</w:t>
-      </w:r>
-      <w:proofErr w:type="spellEnd"/>
-      <w:r>
-        <w:rPr>
-          <w:lang w:val="es-MX"/>
-        </w:rPr>
-        <w:t xml:space="preserve"> importancia de que TS pone </w:t>
-      </w:r>
-      <w:proofErr w:type="spellStart"/>
-      <w:r>
-        <w:rPr>
-          <w:lang w:val="es-MX"/>
-        </w:rPr>
-        <w:t>tipado</w:t>
-      </w:r>
-      <w:proofErr w:type="spellEnd"/>
-      <w:r>
-        <w:rPr>
-          <w:lang w:val="es-MX"/>
-        </w:rPr>
-        <w:t xml:space="preserve"> todo </w:t>
+        <w:t xml:space="preserve">Aquí e sla importancia de que TS pone tipado todo </w:t>
       </w:r>
     </w:p>
     <w:p>
@@ -3207,29 +3840,27 @@
         <w:pStyle w:val="Ttulo3"/>
         <w:ind w:left="360"/>
       </w:pPr>
+      <w:bookmarkStart w:id="6" w:name="_Toc220427302"/>
       <w:r>
         <w:t>¿Por qué Angular Usa TS?</w:t>
       </w:r>
+      <w:bookmarkEnd w:id="6"/>
     </w:p>
     <w:p/>
     <w:p>
       <w:r>
-        <w:t xml:space="preserve">Por Angular trabaja con Clases de </w:t>
-      </w:r>
-      <w:proofErr w:type="spellStart"/>
-      <w:r>
-        <w:t>TypeScript</w:t>
-      </w:r>
-      <w:proofErr w:type="spellEnd"/>
-      <w:r>
-        <w:t xml:space="preserve"> lo cual las clases de TS son las mismas de Angular </w:t>
+        <w:t xml:space="preserve">Por Angular trabaja con Clases de TypeScript lo cual las clases de TS son las mismas de Angular </w:t>
       </w:r>
     </w:p>
     <w:p/>
     <w:p>
       <w:r>
+        <w:rPr>
+          <w:noProof/>
+          <w:lang w:val="en-US" w:eastAsia="en-US"/>
+        </w:rPr>
         <w:drawing>
-          <wp:inline distT="0" distB="0" distL="0" distR="0" wp14:anchorId="18BECD2B" wp14:editId="319F9246">
+          <wp:inline distT="0" distB="0" distL="0" distR="0" wp14:anchorId="460BB066" wp14:editId="497B05EE">
             <wp:extent cx="5612130" cy="3132455"/>
             <wp:effectExtent l="0" t="0" r="7620" b="0"/>
             <wp:docPr id="129" name="Imagen 129"/>
@@ -3267,8 +3898,12 @@
     </w:p>
     <w:p>
       <w:r>
+        <w:rPr>
+          <w:noProof/>
+          <w:lang w:val="en-US" w:eastAsia="en-US"/>
+        </w:rPr>
         <w:drawing>
-          <wp:inline distT="0" distB="0" distL="0" distR="0" wp14:anchorId="2854D136" wp14:editId="4B5B0A72">
+          <wp:inline distT="0" distB="0" distL="0" distR="0" wp14:anchorId="0F9F633D" wp14:editId="70AEE496">
             <wp:extent cx="5612130" cy="2225675"/>
             <wp:effectExtent l="0" t="0" r="7620" b="3175"/>
             <wp:docPr id="130" name="Imagen 130"/>
@@ -3310,25 +3945,17 @@
         <w:pStyle w:val="Ttulo3"/>
         <w:ind w:left="360"/>
       </w:pPr>
+      <w:bookmarkStart w:id="7" w:name="_Toc220427303"/>
       <w:r>
         <w:t>Mitos y Realidades de Angular</w:t>
       </w:r>
+      <w:bookmarkEnd w:id="7"/>
     </w:p>
     <w:p/>
     <w:p>
       <w:r>
-        <w:t xml:space="preserve">Por qué angular usa </w:t>
-      </w:r>
-      <w:proofErr w:type="spellStart"/>
-      <w:proofErr w:type="gramStart"/>
-      <w:r>
-        <w:t>Ts</w:t>
-      </w:r>
-      <w:proofErr w:type="spellEnd"/>
-      <w:r>
-        <w:t xml:space="preserve"> ?</w:t>
-      </w:r>
-      <w:proofErr w:type="gramEnd"/>
+        <w:t>Por qué angular usa Ts ?</w:t>
+      </w:r>
     </w:p>
     <w:p>
       <w:pPr>
@@ -3340,35 +3967,7 @@
         <w:rPr>
           <w:lang w:val="es-MX"/>
         </w:rPr>
-        <w:t xml:space="preserve">Aquí volvemos con el tema de </w:t>
-      </w:r>
-      <w:proofErr w:type="spellStart"/>
-      <w:r>
-        <w:rPr>
-          <w:lang w:val="es-MX"/>
-        </w:rPr>
-        <w:t>de</w:t>
-      </w:r>
-      <w:proofErr w:type="spellEnd"/>
-      <w:r>
-        <w:rPr>
-          <w:lang w:val="es-MX"/>
-        </w:rPr>
-        <w:t xml:space="preserve"> que una tecnología es mejor que </w:t>
-      </w:r>
-      <w:proofErr w:type="gramStart"/>
-      <w:r>
-        <w:rPr>
-          <w:lang w:val="es-MX"/>
-        </w:rPr>
-        <w:t>otra ,</w:t>
-      </w:r>
-      <w:proofErr w:type="gramEnd"/>
-      <w:r>
-        <w:rPr>
-          <w:lang w:val="es-MX"/>
-        </w:rPr>
-        <w:t xml:space="preserve"> pero cada una tiene su función a lo que quiere usar. </w:t>
+        <w:t xml:space="preserve">Aquí volvemos con el tema de de que una tecnología es mejor que otra , pero cada una tiene su función a lo que quiere usar. </w:t>
       </w:r>
     </w:p>
     <w:p/>
@@ -3392,6 +3991,7 @@
           <w:lang w:val="es-MX"/>
         </w:rPr>
       </w:pPr>
+      <w:bookmarkStart w:id="8" w:name="_Toc220427304"/>
       <w:r>
         <w:rPr>
           <w:rFonts w:ascii="Arial" w:hAnsi="Arial" w:cs="Arial"/>
@@ -3401,7 +4001,7 @@
           <w:lang w:val="es-MX"/>
         </w:rPr>
         <w:lastRenderedPageBreak/>
-        <w:t>Base de</w:t>
+        <w:t>Base de TypeScript</w:t>
       </w:r>
       <w:r>
         <w:rPr>
@@ -3411,36 +4011,15 @@
           <w:szCs w:val="24"/>
           <w:lang w:val="es-MX"/>
         </w:rPr>
-        <w:t xml:space="preserve"> </w:t>
-      </w:r>
-      <w:proofErr w:type="spellStart"/>
-      <w:r>
-        <w:rPr>
-          <w:rFonts w:ascii="Arial" w:hAnsi="Arial" w:cs="Arial"/>
-          <w:b/>
-          <w:sz w:val="24"/>
-          <w:szCs w:val="24"/>
+        <w:t xml:space="preserve"> (Sección 3)</w:t>
+      </w:r>
+      <w:bookmarkEnd w:id="8"/>
+    </w:p>
+    <w:p>
+      <w:pPr>
+        <w:rPr>
           <w:lang w:val="es-MX"/>
         </w:rPr>
-        <w:t>TypeScript</w:t>
-      </w:r>
-      <w:proofErr w:type="spellEnd"/>
-      <w:r>
-        <w:rPr>
-          <w:rFonts w:ascii="Arial" w:hAnsi="Arial" w:cs="Arial"/>
-          <w:b/>
-          <w:sz w:val="24"/>
-          <w:szCs w:val="24"/>
-          <w:lang w:val="es-MX"/>
-        </w:rPr>
-        <w:t xml:space="preserve"> (Sección 3)</w:t>
-      </w:r>
-    </w:p>
-    <w:p>
-      <w:pPr>
-        <w:rPr>
-          <w:lang w:val="es-MX"/>
-        </w:rPr>
       </w:pPr>
     </w:p>
     <w:p>
@@ -3498,16 +4077,8 @@
         <w:rPr>
           <w:lang w:val="es-CO"/>
         </w:rPr>
-        <w:t xml:space="preserve">Introducción a </w:t>
-      </w:r>
-      <w:proofErr w:type="spellStart"/>
-      <w:r>
-        <w:rPr>
-          <w:lang w:val="es-CO"/>
-        </w:rPr>
-        <w:t>TypeScript</w:t>
-      </w:r>
-      <w:proofErr w:type="spellEnd"/>
+        <w:t>Introducción a TypeScript</w:t>
+      </w:r>
     </w:p>
     <w:p>
       <w:pPr>
@@ -3661,103 +4232,47 @@
         <w:rPr>
           <w:lang w:val="es-CO"/>
         </w:rPr>
-        <w:t xml:space="preserve">La idea de esta sección no es hacerlos expertos en </w:t>
-      </w:r>
-      <w:proofErr w:type="spellStart"/>
-      <w:r>
-        <w:rPr>
-          <w:lang w:val="es-CO"/>
-        </w:rPr>
-        <w:t>TypeScript</w:t>
-      </w:r>
-      <w:proofErr w:type="spellEnd"/>
-      <w:r>
-        <w:rPr>
-          <w:lang w:val="es-CO"/>
-        </w:rPr>
-        <w:t xml:space="preserve">, pero sí irnos acostumbrando a la sintaxis y el </w:t>
-      </w:r>
-      <w:proofErr w:type="spellStart"/>
-      <w:r>
-        <w:rPr>
-          <w:lang w:val="es-CO"/>
-        </w:rPr>
-        <w:t>tipado</w:t>
-      </w:r>
-      <w:proofErr w:type="spellEnd"/>
-      <w:r>
-        <w:rPr>
-          <w:lang w:val="es-CO"/>
-        </w:rPr>
-        <w:t xml:space="preserve"> estricto de datos.</w:t>
-      </w:r>
-    </w:p>
-    <w:p>
-      <w:pPr>
-        <w:rPr>
-          <w:lang w:val="es-CO"/>
-        </w:rPr>
-      </w:pPr>
-    </w:p>
-    <w:p>
-      <w:pPr>
-        <w:rPr>
-          <w:lang w:val="es-CO"/>
-        </w:rPr>
-      </w:pPr>
-      <w:r>
-        <w:rPr>
-          <w:lang w:val="es-CO"/>
-        </w:rPr>
-        <w:t xml:space="preserve">Después de la sección, podrán ver con otros ojos </w:t>
-      </w:r>
-      <w:proofErr w:type="spellStart"/>
-      <w:r>
-        <w:rPr>
-          <w:lang w:val="es-CO"/>
-        </w:rPr>
-        <w:t>TypeScript</w:t>
-      </w:r>
-      <w:proofErr w:type="spellEnd"/>
-      <w:r>
-        <w:rPr>
-          <w:lang w:val="es-CO"/>
-        </w:rPr>
-        <w:t xml:space="preserve"> y enfocarnos en todo lo que nos puede brindar, en lugar de las barreras que nos puede poner.</w:t>
-      </w:r>
-    </w:p>
-    <w:p>
-      <w:pPr>
-        <w:rPr>
-          <w:lang w:val="es-CO"/>
-        </w:rPr>
-      </w:pPr>
-    </w:p>
-    <w:p>
-      <w:pPr>
-        <w:rPr>
-          <w:lang w:val="es-CO"/>
-        </w:rPr>
-      </w:pPr>
-      <w:r>
-        <w:rPr>
-          <w:lang w:val="es-CO"/>
-        </w:rPr>
-        <w:t xml:space="preserve">Lo descargamos desde el curso y seguimos las </w:t>
-      </w:r>
-      <w:proofErr w:type="gramStart"/>
-      <w:r>
-        <w:rPr>
-          <w:lang w:val="es-CO"/>
-        </w:rPr>
-        <w:t>indicaciones :</w:t>
-      </w:r>
-      <w:proofErr w:type="gramEnd"/>
-      <w:r>
-        <w:rPr>
-          <w:lang w:val="es-CO"/>
-        </w:rPr>
-        <w:t xml:space="preserve"> </w:t>
+        <w:t>La idea de esta sección no es hacerlos expertos en TypeScript, pero sí irnos acostumbrando a la sintaxis y el tipado estricto de datos.</w:t>
+      </w:r>
+    </w:p>
+    <w:p>
+      <w:pPr>
+        <w:rPr>
+          <w:lang w:val="es-CO"/>
+        </w:rPr>
+      </w:pPr>
+    </w:p>
+    <w:p>
+      <w:pPr>
+        <w:rPr>
+          <w:lang w:val="es-CO"/>
+        </w:rPr>
+      </w:pPr>
+      <w:r>
+        <w:rPr>
+          <w:lang w:val="es-CO"/>
+        </w:rPr>
+        <w:t>Después de la sección, podrán ver con otros ojos TypeScript y enfocarnos en todo lo que nos puede brindar, en lugar de las barreras que nos puede poner.</w:t>
+      </w:r>
+    </w:p>
+    <w:p>
+      <w:pPr>
+        <w:rPr>
+          <w:lang w:val="es-CO"/>
+        </w:rPr>
+      </w:pPr>
+    </w:p>
+    <w:p>
+      <w:pPr>
+        <w:rPr>
+          <w:lang w:val="es-CO"/>
+        </w:rPr>
+      </w:pPr>
+      <w:r>
+        <w:rPr>
+          <w:lang w:val="es-CO"/>
+        </w:rPr>
+        <w:t xml:space="preserve">Lo descargamos desde el curso y seguimos las indicaciones : </w:t>
       </w:r>
     </w:p>
     <w:p>
@@ -3776,11 +4291,12 @@
       </w:pPr>
       <w:r>
         <w:rPr>
-          <w:lang w:val="es-CO"/>
+          <w:noProof/>
+          <w:lang w:val="en-US" w:eastAsia="en-US"/>
         </w:rPr>
         <w:lastRenderedPageBreak/>
         <w:drawing>
-          <wp:inline distT="0" distB="0" distL="0" distR="0" wp14:anchorId="0FAA45B1" wp14:editId="465A3BED">
+          <wp:inline distT="0" distB="0" distL="0" distR="0" wp14:anchorId="00844F00" wp14:editId="6ED753E4">
             <wp:extent cx="3867150" cy="2183421"/>
             <wp:effectExtent l="0" t="0" r="0" b="7620"/>
             <wp:docPr id="131" name="Imagen 131"/>
@@ -3838,21 +4354,7 @@
         <w:rPr>
           <w:lang w:val="es-CO"/>
         </w:rPr>
-        <w:t xml:space="preserve"> </w:t>
-      </w:r>
-      <w:proofErr w:type="gramStart"/>
-      <w:r>
-        <w:rPr>
-          <w:lang w:val="es-CO"/>
-        </w:rPr>
-        <w:t>como :</w:t>
-      </w:r>
-      <w:proofErr w:type="gramEnd"/>
-      <w:r>
-        <w:rPr>
-          <w:lang w:val="es-CO"/>
-        </w:rPr>
-        <w:t xml:space="preserve"> </w:t>
+        <w:t xml:space="preserve"> como : </w:t>
       </w:r>
     </w:p>
     <w:p>
@@ -3872,10 +4374,11 @@
       </w:pPr>
       <w:r>
         <w:rPr>
-          <w:lang w:val="es-CO"/>
+          <w:noProof/>
+          <w:lang w:val="en-US" w:eastAsia="en-US"/>
         </w:rPr>
         <w:drawing>
-          <wp:inline distT="0" distB="0" distL="0" distR="0" wp14:anchorId="3F4C4E52" wp14:editId="193DDD39">
+          <wp:inline distT="0" distB="0" distL="0" distR="0" wp14:anchorId="55BA4811" wp14:editId="666B8B51">
             <wp:extent cx="5612130" cy="2465070"/>
             <wp:effectExtent l="0" t="0" r="7620" b="0"/>
             <wp:docPr id="132" name="Imagen 132"/>
@@ -3987,6 +4490,7 @@
           <w:lang w:val="es-CO"/>
         </w:rPr>
       </w:pPr>
+      <w:bookmarkStart w:id="9" w:name="_Toc220427305"/>
       <w:r>
         <w:rPr>
           <w:lang w:val="es-CO"/>
@@ -3998,42 +4502,36 @@
         <w:rPr>
           <w:lang w:val="es-CO"/>
         </w:rPr>
-        <w:t xml:space="preserve"> Instalar versión vieja de </w:t>
-      </w:r>
-      <w:proofErr w:type="spellStart"/>
-      <w:r>
-        <w:rPr>
-          <w:lang w:val="es-CO"/>
-        </w:rPr>
-        <w:t>npm</w:t>
-      </w:r>
-      <w:proofErr w:type="spellEnd"/>
+        <w:t xml:space="preserve"> Instalar versión vieja de npm</w:t>
+      </w:r>
       <w:r>
         <w:rPr>
           <w:lang w:val="es-CO"/>
         </w:rPr>
         <w:t>:</w:t>
       </w:r>
-    </w:p>
-    <w:p>
-      <w:pPr>
-        <w:rPr>
-          <w:lang w:val="es-CO"/>
-        </w:rPr>
-      </w:pPr>
-    </w:p>
-    <w:p>
-      <w:pPr>
-        <w:rPr>
-          <w:lang w:val="es-CO"/>
-        </w:rPr>
-      </w:pPr>
-      <w:r>
-        <w:rPr>
-          <w:lang w:val="es-CO"/>
+      <w:bookmarkEnd w:id="9"/>
+    </w:p>
+    <w:p>
+      <w:pPr>
+        <w:rPr>
+          <w:lang w:val="es-CO"/>
+        </w:rPr>
+      </w:pPr>
+    </w:p>
+    <w:p>
+      <w:pPr>
+        <w:rPr>
+          <w:lang w:val="es-CO"/>
+        </w:rPr>
+      </w:pPr>
+      <w:r>
+        <w:rPr>
+          <w:noProof/>
+          <w:lang w:val="en-US" w:eastAsia="en-US"/>
         </w:rPr>
         <w:drawing>
-          <wp:inline distT="0" distB="0" distL="0" distR="0" wp14:anchorId="1C69B4BA" wp14:editId="719050E7">
+          <wp:inline distT="0" distB="0" distL="0" distR="0" wp14:anchorId="46CC85C8" wp14:editId="2F351DF4">
             <wp:extent cx="5401429" cy="1800476"/>
             <wp:effectExtent l="0" t="0" r="8890" b="9525"/>
             <wp:docPr id="139" name="Imagen 139"/>
@@ -4077,10 +4575,11 @@
       </w:pPr>
       <w:r>
         <w:rPr>
-          <w:lang w:val="es-CO"/>
+          <w:noProof/>
+          <w:lang w:val="en-US" w:eastAsia="en-US"/>
         </w:rPr>
         <w:drawing>
-          <wp:inline distT="0" distB="0" distL="0" distR="0" wp14:anchorId="0FDB9122" wp14:editId="66A71C33">
+          <wp:inline distT="0" distB="0" distL="0" distR="0" wp14:anchorId="23CADA61" wp14:editId="382892AE">
             <wp:extent cx="5612130" cy="867410"/>
             <wp:effectExtent l="0" t="0" r="7620" b="8890"/>
             <wp:docPr id="137" name="Imagen 137"/>
@@ -4124,10 +4623,11 @@
       </w:pPr>
       <w:r>
         <w:rPr>
-          <w:lang w:val="es-CO"/>
+          <w:noProof/>
+          <w:lang w:val="en-US" w:eastAsia="en-US"/>
         </w:rPr>
         <w:drawing>
-          <wp:inline distT="0" distB="0" distL="0" distR="0" wp14:anchorId="16395A4D" wp14:editId="187DA48E">
+          <wp:inline distT="0" distB="0" distL="0" distR="0" wp14:anchorId="078FF614" wp14:editId="38E02114">
             <wp:extent cx="5612130" cy="2867660"/>
             <wp:effectExtent l="0" t="0" r="7620" b="8890"/>
             <wp:docPr id="140" name="Imagen 140"/>
@@ -4178,10 +4678,11 @@
       </w:pPr>
       <w:r>
         <w:rPr>
-          <w:lang w:val="es-CO"/>
+          <w:noProof/>
+          <w:lang w:val="en-US" w:eastAsia="en-US"/>
         </w:rPr>
         <w:drawing>
-          <wp:inline distT="0" distB="0" distL="0" distR="0" wp14:anchorId="54FF97FC" wp14:editId="1A3705A5">
+          <wp:inline distT="0" distB="0" distL="0" distR="0" wp14:anchorId="0961BE82" wp14:editId="05D62439">
             <wp:extent cx="3867690" cy="1400370"/>
             <wp:effectExtent l="0" t="0" r="0" b="0"/>
             <wp:docPr id="133" name="Imagen 133"/>
@@ -4226,11 +4727,12 @@
       </w:pPr>
       <w:r>
         <w:rPr>
-          <w:lang w:val="es-CO"/>
+          <w:noProof/>
+          <w:lang w:val="en-US" w:eastAsia="en-US"/>
         </w:rPr>
         <w:lastRenderedPageBreak/>
         <w:drawing>
-          <wp:inline distT="0" distB="0" distL="0" distR="0" wp14:anchorId="1952F522" wp14:editId="79834511">
+          <wp:inline distT="0" distB="0" distL="0" distR="0" wp14:anchorId="03384B85" wp14:editId="21B5D242">
             <wp:extent cx="4781550" cy="2756506"/>
             <wp:effectExtent l="0" t="0" r="0" b="6350"/>
             <wp:docPr id="134" name="Imagen 134"/>
@@ -4275,10 +4777,11 @@
       </w:pPr>
       <w:r>
         <w:rPr>
-          <w:lang w:val="es-CO"/>
+          <w:noProof/>
+          <w:lang w:val="en-US" w:eastAsia="en-US"/>
         </w:rPr>
         <w:drawing>
-          <wp:inline distT="0" distB="0" distL="0" distR="0" wp14:anchorId="58D3CD0C" wp14:editId="3BC9BA29">
+          <wp:inline distT="0" distB="0" distL="0" distR="0" wp14:anchorId="574FF682" wp14:editId="31B0C37A">
             <wp:extent cx="5612130" cy="1395730"/>
             <wp:effectExtent l="0" t="0" r="7620" b="0"/>
             <wp:docPr id="135" name="Imagen 135"/>
@@ -4323,10 +4826,11 @@
       </w:pPr>
       <w:r>
         <w:rPr>
-          <w:lang w:val="es-CO"/>
+          <w:noProof/>
+          <w:lang w:val="en-US" w:eastAsia="en-US"/>
         </w:rPr>
         <w:drawing>
-          <wp:inline distT="0" distB="0" distL="0" distR="0" wp14:anchorId="1F6B46B9" wp14:editId="670ECBDC">
+          <wp:inline distT="0" distB="0" distL="0" distR="0" wp14:anchorId="6547E886" wp14:editId="12B04848">
             <wp:extent cx="4182059" cy="2657846"/>
             <wp:effectExtent l="0" t="0" r="9525" b="9525"/>
             <wp:docPr id="136" name="Imagen 136"/>
@@ -4372,14 +4876,7 @@
         <w:rPr>
           <w:lang w:val="es-CO"/>
         </w:rPr>
-        <w:t xml:space="preserve">Y </w:t>
-      </w:r>
-      <w:proofErr w:type="gramStart"/>
-      <w:r>
-        <w:rPr>
-          <w:lang w:val="es-CO"/>
-        </w:rPr>
-        <w:t xml:space="preserve">listo </w:t>
+        <w:t xml:space="preserve">Y listo </w:t>
       </w:r>
       <w:r>
         <w:rPr>
@@ -4387,7 +4884,6 @@
         </w:rPr>
         <w:t>,</w:t>
       </w:r>
-      <w:proofErr w:type="gramEnd"/>
     </w:p>
     <w:p>
       <w:pPr>
@@ -4401,92 +4897,47 @@
           <w:b/>
           <w:lang w:val="es-CO"/>
         </w:rPr>
-        <w:t xml:space="preserve">Recordemos que el </w:t>
-      </w:r>
-      <w:proofErr w:type="spellStart"/>
-      <w:r>
+        <w:t>Recordemos que el npm es para instalar todas las dependecias que nuestro proyecto necesita para funcionar</w:t>
+      </w:r>
+    </w:p>
+    <w:p>
+      <w:pPr>
         <w:rPr>
           <w:b/>
           <w:lang w:val="es-CO"/>
         </w:rPr>
-        <w:t>npm</w:t>
-      </w:r>
-      <w:proofErr w:type="spellEnd"/>
-      <w:r>
+      </w:pPr>
+    </w:p>
+    <w:p>
+      <w:pPr>
+        <w:rPr>
+          <w:lang w:val="es-CO"/>
+        </w:rPr>
+      </w:pPr>
+      <w:r>
+        <w:rPr>
+          <w:lang w:val="es-CO"/>
+        </w:rPr>
+        <w:lastRenderedPageBreak/>
+        <w:t xml:space="preserve">Para iniciar proyecto : </w:t>
+      </w:r>
+    </w:p>
+    <w:p>
+      <w:pPr>
+        <w:jc w:val="center"/>
         <w:rPr>
           <w:b/>
           <w:lang w:val="es-CO"/>
         </w:rPr>
-        <w:t xml:space="preserve"> es para instalar todas las </w:t>
-      </w:r>
-      <w:proofErr w:type="spellStart"/>
+      </w:pPr>
       <w:r>
         <w:rPr>
           <w:b/>
-          <w:lang w:val="es-CO"/>
-        </w:rPr>
-        <w:t>dependecias</w:t>
-      </w:r>
-      <w:proofErr w:type="spellEnd"/>
-      <w:r>
-        <w:rPr>
-          <w:b/>
-          <w:lang w:val="es-CO"/>
-        </w:rPr>
-        <w:t xml:space="preserve"> que nuestro proyecto necesita para funcionar</w:t>
-      </w:r>
-    </w:p>
-    <w:p>
-      <w:pPr>
-        <w:rPr>
-          <w:b/>
-          <w:lang w:val="es-CO"/>
-        </w:rPr>
-      </w:pPr>
-    </w:p>
-    <w:p>
-      <w:pPr>
-        <w:rPr>
-          <w:lang w:val="es-CO"/>
-        </w:rPr>
-      </w:pPr>
-      <w:r>
-        <w:rPr>
-          <w:lang w:val="es-CO"/>
-        </w:rPr>
-        <w:lastRenderedPageBreak/>
-        <w:t xml:space="preserve">Para iniciar </w:t>
-      </w:r>
-      <w:proofErr w:type="gramStart"/>
-      <w:r>
-        <w:rPr>
-          <w:lang w:val="es-CO"/>
-        </w:rPr>
-        <w:t>proyecto :</w:t>
-      </w:r>
-      <w:proofErr w:type="gramEnd"/>
-      <w:r>
-        <w:rPr>
-          <w:lang w:val="es-CO"/>
-        </w:rPr>
-        <w:t xml:space="preserve"> </w:t>
-      </w:r>
-    </w:p>
-    <w:p>
-      <w:pPr>
-        <w:jc w:val="center"/>
-        <w:rPr>
-          <w:b/>
-          <w:lang w:val="es-CO"/>
-        </w:rPr>
-      </w:pPr>
-      <w:r>
-        <w:rPr>
-          <w:b/>
-          <w:lang w:val="es-CO"/>
+          <w:noProof/>
+          <w:lang w:val="en-US" w:eastAsia="en-US"/>
         </w:rPr>
         <w:drawing>
-          <wp:inline distT="0" distB="0" distL="0" distR="0" wp14:anchorId="4DA287E0" wp14:editId="0A688A2A">
+          <wp:inline distT="0" distB="0" distL="0" distR="0" wp14:anchorId="0FD19F57" wp14:editId="77DA9462">
             <wp:extent cx="5487166" cy="819264"/>
             <wp:effectExtent l="0" t="0" r="0" b="0"/>
             <wp:docPr id="141" name="Imagen 141"/>
@@ -4538,54 +4989,26 @@
           <w:lang w:val="es-CO"/>
         </w:rPr>
       </w:pPr>
-      <w:r>
-        <w:rPr>
-          <w:lang w:val="es-CO"/>
-        </w:rPr>
-        <w:t xml:space="preserve">Error en la ejecución de </w:t>
-      </w:r>
-      <w:proofErr w:type="spellStart"/>
-      <w:r>
-        <w:rPr>
-          <w:lang w:val="es-CO"/>
-        </w:rPr>
-        <w:t>npm</w:t>
-      </w:r>
-      <w:proofErr w:type="spellEnd"/>
-      <w:r>
-        <w:rPr>
-          <w:lang w:val="es-CO"/>
-        </w:rPr>
-        <w:t xml:space="preserve"> </w:t>
-      </w:r>
-      <w:proofErr w:type="spellStart"/>
-      <w:r>
-        <w:rPr>
-          <w:lang w:val="es-CO"/>
-        </w:rPr>
-        <w:t>start</w:t>
-      </w:r>
-      <w:proofErr w:type="spellEnd"/>
-      <w:r>
-        <w:rPr>
-          <w:lang w:val="es-CO"/>
-        </w:rPr>
-        <w:t xml:space="preserve">, instalar versión vieja de </w:t>
-      </w:r>
-      <w:proofErr w:type="spellStart"/>
-      <w:r>
-        <w:rPr>
-          <w:lang w:val="es-CO"/>
-        </w:rPr>
-        <w:t>TypeScript</w:t>
-      </w:r>
-      <w:proofErr w:type="spellEnd"/>
+      <w:bookmarkStart w:id="10" w:name="_Toc220427306"/>
+      <w:r>
+        <w:rPr>
+          <w:lang w:val="es-CO"/>
+        </w:rPr>
+        <w:t>Error en la ejecución de npm start</w:t>
+      </w:r>
+      <w:r>
+        <w:rPr>
+          <w:lang w:val="es-CO"/>
+        </w:rPr>
+        <w:t>, instalar versión vieja de TypeScript</w:t>
+      </w:r>
       <w:r>
         <w:rPr>
           <w:lang w:val="es-CO"/>
         </w:rPr>
         <w:t>:</w:t>
       </w:r>
+      <w:bookmarkEnd w:id="10"/>
     </w:p>
     <w:p>
       <w:pPr>
@@ -4606,10 +5029,11 @@
       <w:r>
         <w:rPr>
           <w:b/>
-          <w:lang w:val="es-CO"/>
+          <w:noProof/>
+          <w:lang w:val="en-US" w:eastAsia="en-US"/>
         </w:rPr>
         <w:drawing>
-          <wp:inline distT="0" distB="0" distL="0" distR="0" wp14:anchorId="6C36DF1D" wp14:editId="5DD0F852">
+          <wp:inline distT="0" distB="0" distL="0" distR="0" wp14:anchorId="177B7442" wp14:editId="7627B6CE">
             <wp:extent cx="5582429" cy="3181794"/>
             <wp:effectExtent l="0" t="0" r="0" b="0"/>
             <wp:docPr id="142" name="Imagen 142"/>
@@ -4656,11 +5080,12 @@
       <w:r>
         <w:rPr>
           <w:b/>
-          <w:lang w:val="es-CO"/>
+          <w:noProof/>
+          <w:lang w:val="en-US" w:eastAsia="en-US"/>
         </w:rPr>
         <w:lastRenderedPageBreak/>
         <w:drawing>
-          <wp:inline distT="0" distB="0" distL="0" distR="0" wp14:anchorId="35CBBA62" wp14:editId="7E2DA3D1">
+          <wp:inline distT="0" distB="0" distL="0" distR="0" wp14:anchorId="6C9CEAD4" wp14:editId="5AE9B9BB">
             <wp:extent cx="5572903" cy="3534268"/>
             <wp:effectExtent l="0" t="0" r="8890" b="9525"/>
             <wp:docPr id="143" name="Imagen 143"/>
@@ -4707,10 +5132,11 @@
       <w:r>
         <w:rPr>
           <w:b/>
-          <w:lang w:val="es-CO"/>
+          <w:noProof/>
+          <w:lang w:val="en-US" w:eastAsia="en-US"/>
         </w:rPr>
         <w:drawing>
-          <wp:inline distT="0" distB="0" distL="0" distR="0" wp14:anchorId="79558D8D" wp14:editId="2B043D9C">
+          <wp:inline distT="0" distB="0" distL="0" distR="0" wp14:anchorId="5387185E" wp14:editId="00BEBB66">
             <wp:extent cx="5612130" cy="2540000"/>
             <wp:effectExtent l="0" t="0" r="7620" b="0"/>
             <wp:docPr id="144" name="Imagen 144"/>
@@ -4757,11 +5183,12 @@
       <w:r>
         <w:rPr>
           <w:b/>
-          <w:lang w:val="es-CO"/>
+          <w:noProof/>
+          <w:lang w:val="en-US" w:eastAsia="en-US"/>
         </w:rPr>
         <w:lastRenderedPageBreak/>
         <w:drawing>
-          <wp:inline distT="0" distB="0" distL="0" distR="0" wp14:anchorId="4B19D21E" wp14:editId="6EAEA24E">
+          <wp:inline distT="0" distB="0" distL="0" distR="0" wp14:anchorId="3027E516" wp14:editId="058C5D35">
             <wp:extent cx="5612130" cy="3094355"/>
             <wp:effectExtent l="0" t="0" r="7620" b="0"/>
             <wp:docPr id="145" name="Imagen 145"/>
@@ -4808,10 +5235,11 @@
       <w:r>
         <w:rPr>
           <w:b/>
-          <w:lang w:val="es-CO"/>
+          <w:noProof/>
+          <w:lang w:val="en-US" w:eastAsia="en-US"/>
         </w:rPr>
         <w:drawing>
-          <wp:inline distT="0" distB="0" distL="0" distR="0" wp14:anchorId="0DFA3A87" wp14:editId="500E6641">
+          <wp:inline distT="0" distB="0" distL="0" distR="0" wp14:anchorId="74E05B8E" wp14:editId="5E255FF7">
             <wp:extent cx="5612130" cy="3387090"/>
             <wp:effectExtent l="0" t="0" r="7620" b="3810"/>
             <wp:docPr id="146" name="Imagen 146"/>
@@ -4858,11 +5286,12 @@
       <w:r>
         <w:rPr>
           <w:b/>
-          <w:lang w:val="es-CO"/>
+          <w:noProof/>
+          <w:lang w:val="en-US" w:eastAsia="en-US"/>
         </w:rPr>
         <w:lastRenderedPageBreak/>
         <w:drawing>
-          <wp:inline distT="0" distB="0" distL="0" distR="0" wp14:anchorId="5F905A17" wp14:editId="55C9FDC4">
+          <wp:inline distT="0" distB="0" distL="0" distR="0" wp14:anchorId="5ADF7540" wp14:editId="49A1EF04">
             <wp:extent cx="5612130" cy="3318510"/>
             <wp:effectExtent l="0" t="0" r="7620" b="0"/>
             <wp:docPr id="147" name="Imagen 147"/>
@@ -4909,10 +5338,11 @@
       <w:r>
         <w:rPr>
           <w:b/>
-          <w:lang w:val="es-CO"/>
+          <w:noProof/>
+          <w:lang w:val="en-US" w:eastAsia="en-US"/>
         </w:rPr>
         <w:drawing>
-          <wp:inline distT="0" distB="0" distL="0" distR="0" wp14:anchorId="4DC5BDE5" wp14:editId="515EF18B">
+          <wp:inline distT="0" distB="0" distL="0" distR="0" wp14:anchorId="645B5354" wp14:editId="1E98A66B">
             <wp:extent cx="5612130" cy="3615690"/>
             <wp:effectExtent l="0" t="0" r="7620" b="3810"/>
             <wp:docPr id="148" name="Imagen 148"/>
@@ -4959,11 +5389,12 @@
       <w:r>
         <w:rPr>
           <w:b/>
-          <w:lang w:val="es-CO"/>
+          <w:noProof/>
+          <w:lang w:val="en-US" w:eastAsia="en-US"/>
         </w:rPr>
         <w:lastRenderedPageBreak/>
         <w:drawing>
-          <wp:inline distT="0" distB="0" distL="0" distR="0" wp14:anchorId="1949FC3D" wp14:editId="7B37AA39">
+          <wp:inline distT="0" distB="0" distL="0" distR="0" wp14:anchorId="613515BC" wp14:editId="4C8FB659">
             <wp:extent cx="5612130" cy="2648585"/>
             <wp:effectExtent l="0" t="0" r="7620" b="0"/>
             <wp:docPr id="149" name="Imagen 149"/>
@@ -5031,10 +5462,11 @@
       </w:pPr>
       <w:r>
         <w:rPr>
-          <w:lang w:val="es-CO"/>
+          <w:noProof/>
+          <w:lang w:val="en-US" w:eastAsia="en-US"/>
         </w:rPr>
         <w:drawing>
-          <wp:inline distT="0" distB="0" distL="0" distR="0" wp14:anchorId="4BC09869" wp14:editId="5FBFB770">
+          <wp:inline distT="0" distB="0" distL="0" distR="0" wp14:anchorId="40534122" wp14:editId="54F69628">
             <wp:extent cx="5612130" cy="3350895"/>
             <wp:effectExtent l="0" t="0" r="7620" b="1905"/>
             <wp:docPr id="150" name="Imagen 150"/>
@@ -5079,11 +5511,12 @@
       </w:pPr>
       <w:r>
         <w:rPr>
-          <w:lang w:val="es-CO"/>
+          <w:noProof/>
+          <w:lang w:val="en-US" w:eastAsia="en-US"/>
         </w:rPr>
         <w:lastRenderedPageBreak/>
         <w:drawing>
-          <wp:inline distT="0" distB="0" distL="0" distR="0" wp14:anchorId="106427B4" wp14:editId="47A592F9">
+          <wp:inline distT="0" distB="0" distL="0" distR="0" wp14:anchorId="12EB7073" wp14:editId="6D459F2D">
             <wp:extent cx="5612130" cy="1975485"/>
             <wp:effectExtent l="0" t="0" r="7620" b="5715"/>
             <wp:docPr id="151" name="Imagen 151"/>
@@ -5128,10 +5561,11 @@
       </w:pPr>
       <w:r>
         <w:rPr>
-          <w:lang w:val="es-CO"/>
+          <w:noProof/>
+          <w:lang w:val="en-US" w:eastAsia="en-US"/>
         </w:rPr>
         <w:drawing>
-          <wp:inline distT="0" distB="0" distL="0" distR="0" wp14:anchorId="6E379A98" wp14:editId="72BCB7FD">
+          <wp:inline distT="0" distB="0" distL="0" distR="0" wp14:anchorId="22F8726B" wp14:editId="304A2A18">
             <wp:extent cx="5612130" cy="2477770"/>
             <wp:effectExtent l="0" t="0" r="7620" b="0"/>
             <wp:docPr id="152" name="Imagen 152"/>
@@ -5178,21 +5612,7 @@
         <w:rPr>
           <w:lang w:val="es-CO"/>
         </w:rPr>
-        <w:t xml:space="preserve">Error final de </w:t>
-      </w:r>
-      <w:proofErr w:type="spellStart"/>
-      <w:r>
-        <w:rPr>
-          <w:lang w:val="es-CO"/>
-        </w:rPr>
-        <w:t>minipath</w:t>
-      </w:r>
-      <w:proofErr w:type="spellEnd"/>
-      <w:r>
-        <w:rPr>
-          <w:lang w:val="es-CO"/>
-        </w:rPr>
-        <w:t>:</w:t>
+        <w:t>Error final de minipath:</w:t>
       </w:r>
     </w:p>
     <w:p>
@@ -5204,10 +5624,11 @@
       </w:pPr>
       <w:r>
         <w:rPr>
-          <w:lang w:val="es-CO"/>
+          <w:noProof/>
+          <w:lang w:val="en-US" w:eastAsia="en-US"/>
         </w:rPr>
         <w:drawing>
-          <wp:inline distT="0" distB="0" distL="0" distR="0" wp14:anchorId="5EEDDC7C" wp14:editId="382009E8">
+          <wp:inline distT="0" distB="0" distL="0" distR="0" wp14:anchorId="283DAF8A" wp14:editId="61840C49">
             <wp:extent cx="5612130" cy="2906395"/>
             <wp:effectExtent l="0" t="0" r="7620" b="8255"/>
             <wp:docPr id="153" name="Imagen 153"/>
@@ -5251,11 +5672,12 @@
       </w:pPr>
       <w:r>
         <w:rPr>
-          <w:lang w:val="es-CO"/>
+          <w:noProof/>
+          <w:lang w:val="en-US" w:eastAsia="en-US"/>
         </w:rPr>
         <w:lastRenderedPageBreak/>
         <w:drawing>
-          <wp:inline distT="0" distB="0" distL="0" distR="0" wp14:anchorId="50BD75CE" wp14:editId="414CBE4D">
+          <wp:inline distT="0" distB="0" distL="0" distR="0" wp14:anchorId="21D82D7B" wp14:editId="7D557CCE">
             <wp:extent cx="5612130" cy="2781935"/>
             <wp:effectExtent l="0" t="0" r="7620" b="0"/>
             <wp:docPr id="154" name="Imagen 154"/>
@@ -5299,10 +5721,11 @@
       </w:pPr>
       <w:r>
         <w:rPr>
-          <w:lang w:val="es-CO"/>
+          <w:noProof/>
+          <w:lang w:val="en-US" w:eastAsia="en-US"/>
         </w:rPr>
         <w:drawing>
-          <wp:inline distT="0" distB="0" distL="0" distR="0" wp14:anchorId="372B61C0" wp14:editId="2FAF4B79">
+          <wp:inline distT="0" distB="0" distL="0" distR="0" wp14:anchorId="53A1E2B8" wp14:editId="04839EAA">
             <wp:extent cx="5612130" cy="2785745"/>
             <wp:effectExtent l="0" t="0" r="7620" b="0"/>
             <wp:docPr id="155" name="Imagen 155"/>
@@ -5352,54 +5775,14 @@
           <w:lang w:val="es-CO"/>
         </w:rPr>
       </w:pPr>
-      <w:r>
-        <w:rPr>
-          <w:lang w:val="es-CO"/>
-        </w:rPr>
-        <w:t xml:space="preserve">Error en la ejecución de </w:t>
-      </w:r>
-      <w:proofErr w:type="spellStart"/>
-      <w:r>
-        <w:rPr>
-          <w:lang w:val="es-CO"/>
-        </w:rPr>
-        <w:t>npm</w:t>
-      </w:r>
-      <w:proofErr w:type="spellEnd"/>
-      <w:r>
-        <w:rPr>
-          <w:lang w:val="es-CO"/>
-        </w:rPr>
-        <w:t xml:space="preserve"> </w:t>
-      </w:r>
-      <w:proofErr w:type="spellStart"/>
-      <w:r>
-        <w:rPr>
-          <w:lang w:val="es-CO"/>
-        </w:rPr>
-        <w:t>start</w:t>
-      </w:r>
-      <w:proofErr w:type="spellEnd"/>
-      <w:r>
-        <w:rPr>
-          <w:lang w:val="es-CO"/>
-        </w:rPr>
-        <w:t xml:space="preserve">, instalar versión vieja de </w:t>
-      </w:r>
-      <w:proofErr w:type="spellStart"/>
-      <w:r>
-        <w:rPr>
-          <w:lang w:val="es-CO"/>
-        </w:rPr>
-        <w:t>TypeScript</w:t>
-      </w:r>
-      <w:proofErr w:type="spellEnd"/>
-      <w:r>
-        <w:rPr>
-          <w:lang w:val="es-CO"/>
-        </w:rPr>
-        <w:t>:</w:t>
-      </w:r>
+      <w:bookmarkStart w:id="11" w:name="_Toc220427307"/>
+      <w:r>
+        <w:rPr>
+          <w:lang w:val="es-CO"/>
+        </w:rPr>
+        <w:t>Error en la ejecución de npm start, instalar versión vieja de TypeScript:</w:t>
+      </w:r>
+      <w:bookmarkEnd w:id="11"/>
     </w:p>
     <w:p>
       <w:pPr>
@@ -5420,11 +5803,12 @@
       <w:r>
         <w:rPr>
           <w:b/>
-          <w:lang w:val="es-CO"/>
+          <w:noProof/>
+          <w:lang w:val="en-US" w:eastAsia="en-US"/>
         </w:rPr>
         <w:lastRenderedPageBreak/>
         <w:drawing>
-          <wp:inline distT="0" distB="0" distL="0" distR="0" wp14:anchorId="2374981F" wp14:editId="4AFCA92A">
+          <wp:inline distT="0" distB="0" distL="0" distR="0" wp14:anchorId="486A8FDD" wp14:editId="3B1DDC4A">
             <wp:extent cx="5582429" cy="3181794"/>
             <wp:effectExtent l="0" t="0" r="0" b="0"/>
             <wp:docPr id="156" name="Imagen 156"/>
@@ -5471,10 +5855,11 @@
       <w:r>
         <w:rPr>
           <w:b/>
-          <w:lang w:val="es-CO"/>
+          <w:noProof/>
+          <w:lang w:val="en-US" w:eastAsia="en-US"/>
         </w:rPr>
         <w:drawing>
-          <wp:inline distT="0" distB="0" distL="0" distR="0" wp14:anchorId="59F28A2C" wp14:editId="48AB92A0">
+          <wp:inline distT="0" distB="0" distL="0" distR="0" wp14:anchorId="0398D5E8" wp14:editId="1952E2A6">
             <wp:extent cx="5572903" cy="3534268"/>
             <wp:effectExtent l="0" t="0" r="8890" b="9525"/>
             <wp:docPr id="157" name="Imagen 157"/>
@@ -5521,11 +5906,12 @@
       <w:r>
         <w:rPr>
           <w:b/>
-          <w:lang w:val="es-CO"/>
+          <w:noProof/>
+          <w:lang w:val="en-US" w:eastAsia="en-US"/>
         </w:rPr>
         <w:lastRenderedPageBreak/>
         <w:drawing>
-          <wp:inline distT="0" distB="0" distL="0" distR="0" wp14:anchorId="7924D964" wp14:editId="15B4C64B">
+          <wp:inline distT="0" distB="0" distL="0" distR="0" wp14:anchorId="1BCDCB14" wp14:editId="40F490C3">
             <wp:extent cx="5612130" cy="2540000"/>
             <wp:effectExtent l="0" t="0" r="7620" b="0"/>
             <wp:docPr id="158" name="Imagen 158"/>
@@ -5572,10 +5958,11 @@
       <w:r>
         <w:rPr>
           <w:b/>
-          <w:lang w:val="es-CO"/>
+          <w:noProof/>
+          <w:lang w:val="en-US" w:eastAsia="en-US"/>
         </w:rPr>
         <w:drawing>
-          <wp:inline distT="0" distB="0" distL="0" distR="0" wp14:anchorId="5327F38D" wp14:editId="3EB74CED">
+          <wp:inline distT="0" distB="0" distL="0" distR="0" wp14:anchorId="01626229" wp14:editId="365C5FCA">
             <wp:extent cx="5612130" cy="3094355"/>
             <wp:effectExtent l="0" t="0" r="7620" b="0"/>
             <wp:docPr id="159" name="Imagen 159"/>
@@ -5622,11 +6009,12 @@
       <w:r>
         <w:rPr>
           <w:b/>
-          <w:lang w:val="es-CO"/>
+          <w:noProof/>
+          <w:lang w:val="en-US" w:eastAsia="en-US"/>
         </w:rPr>
         <w:lastRenderedPageBreak/>
         <w:drawing>
-          <wp:inline distT="0" distB="0" distL="0" distR="0" wp14:anchorId="190EFEBC" wp14:editId="6F4F3594">
+          <wp:inline distT="0" distB="0" distL="0" distR="0" wp14:anchorId="10D39843" wp14:editId="2084F30C">
             <wp:extent cx="5612130" cy="3387090"/>
             <wp:effectExtent l="0" t="0" r="7620" b="3810"/>
             <wp:docPr id="160" name="Imagen 160"/>
@@ -5673,10 +6061,11 @@
       <w:r>
         <w:rPr>
           <w:b/>
-          <w:lang w:val="es-CO"/>
+          <w:noProof/>
+          <w:lang w:val="en-US" w:eastAsia="en-US"/>
         </w:rPr>
         <w:drawing>
-          <wp:inline distT="0" distB="0" distL="0" distR="0" wp14:anchorId="4CC77350" wp14:editId="1A9FAA58">
+          <wp:inline distT="0" distB="0" distL="0" distR="0" wp14:anchorId="276CC962" wp14:editId="13768D05">
             <wp:extent cx="5612130" cy="3318510"/>
             <wp:effectExtent l="0" t="0" r="7620" b="0"/>
             <wp:docPr id="161" name="Imagen 161"/>
@@ -5723,11 +6112,12 @@
       <w:r>
         <w:rPr>
           <w:b/>
-          <w:lang w:val="es-CO"/>
+          <w:noProof/>
+          <w:lang w:val="en-US" w:eastAsia="en-US"/>
         </w:rPr>
         <w:lastRenderedPageBreak/>
         <w:drawing>
-          <wp:inline distT="0" distB="0" distL="0" distR="0" wp14:anchorId="7A56A31E" wp14:editId="68BCBC18">
+          <wp:inline distT="0" distB="0" distL="0" distR="0" wp14:anchorId="460CB92E" wp14:editId="7128F4AC">
             <wp:extent cx="5612130" cy="3615690"/>
             <wp:effectExtent l="0" t="0" r="7620" b="3810"/>
             <wp:docPr id="162" name="Imagen 162"/>
@@ -5774,10 +6164,11 @@
       <w:r>
         <w:rPr>
           <w:b/>
-          <w:lang w:val="es-CO"/>
+          <w:noProof/>
+          <w:lang w:val="en-US" w:eastAsia="en-US"/>
         </w:rPr>
         <w:drawing>
-          <wp:inline distT="0" distB="0" distL="0" distR="0" wp14:anchorId="2B88CAD9" wp14:editId="39DAB06A">
+          <wp:inline distT="0" distB="0" distL="0" distR="0" wp14:anchorId="4B3F57F4" wp14:editId="581E1404">
             <wp:extent cx="5612130" cy="2648585"/>
             <wp:effectExtent l="0" t="0" r="7620" b="0"/>
             <wp:docPr id="163" name="Imagen 163"/>
@@ -5845,11 +6236,12 @@
       </w:pPr>
       <w:r>
         <w:rPr>
-          <w:lang w:val="es-CO"/>
+          <w:noProof/>
+          <w:lang w:val="en-US" w:eastAsia="en-US"/>
         </w:rPr>
         <w:lastRenderedPageBreak/>
         <w:drawing>
-          <wp:inline distT="0" distB="0" distL="0" distR="0" wp14:anchorId="15AE9439" wp14:editId="65790DA5">
+          <wp:inline distT="0" distB="0" distL="0" distR="0" wp14:anchorId="14F2B845" wp14:editId="3E93E83D">
             <wp:extent cx="5612130" cy="3350895"/>
             <wp:effectExtent l="0" t="0" r="7620" b="1905"/>
             <wp:docPr id="164" name="Imagen 164"/>
@@ -5894,10 +6286,11 @@
       </w:pPr>
       <w:r>
         <w:rPr>
-          <w:lang w:val="es-CO"/>
+          <w:noProof/>
+          <w:lang w:val="en-US" w:eastAsia="en-US"/>
         </w:rPr>
         <w:drawing>
-          <wp:inline distT="0" distB="0" distL="0" distR="0" wp14:anchorId="700D62F5" wp14:editId="4C9A400C">
+          <wp:inline distT="0" distB="0" distL="0" distR="0" wp14:anchorId="4B413657" wp14:editId="1FCE7AB4">
             <wp:extent cx="5612130" cy="1975485"/>
             <wp:effectExtent l="0" t="0" r="7620" b="5715"/>
             <wp:docPr id="165" name="Imagen 165"/>
@@ -5942,10 +6335,11 @@
       </w:pPr>
       <w:r>
         <w:rPr>
-          <w:lang w:val="es-CO"/>
+          <w:noProof/>
+          <w:lang w:val="en-US" w:eastAsia="en-US"/>
         </w:rPr>
         <w:drawing>
-          <wp:inline distT="0" distB="0" distL="0" distR="0" wp14:anchorId="5497EDB1" wp14:editId="63867744">
+          <wp:inline distT="0" distB="0" distL="0" distR="0" wp14:anchorId="4F460FBA" wp14:editId="4DD61F39">
             <wp:extent cx="5612130" cy="2477770"/>
             <wp:effectExtent l="0" t="0" r="7620" b="0"/>
             <wp:docPr id="166" name="Imagen 166"/>
@@ -5993,21 +6387,7 @@
           <w:lang w:val="es-CO"/>
         </w:rPr>
         <w:lastRenderedPageBreak/>
-        <w:t xml:space="preserve">Error final de </w:t>
-      </w:r>
-      <w:proofErr w:type="spellStart"/>
-      <w:r>
-        <w:rPr>
-          <w:lang w:val="es-CO"/>
-        </w:rPr>
-        <w:t>minipath</w:t>
-      </w:r>
-      <w:proofErr w:type="spellEnd"/>
-      <w:r>
-        <w:rPr>
-          <w:lang w:val="es-CO"/>
-        </w:rPr>
-        <w:t>:</w:t>
+        <w:t>Error final de minipath:</w:t>
       </w:r>
     </w:p>
     <w:p>
@@ -6019,10 +6399,11 @@
       </w:pPr>
       <w:r>
         <w:rPr>
-          <w:lang w:val="es-CO"/>
+          <w:noProof/>
+          <w:lang w:val="en-US" w:eastAsia="en-US"/>
         </w:rPr>
         <w:drawing>
-          <wp:inline distT="0" distB="0" distL="0" distR="0" wp14:anchorId="389A4EFC" wp14:editId="12D4E6E0">
+          <wp:inline distT="0" distB="0" distL="0" distR="0" wp14:anchorId="2A78A094" wp14:editId="70B5238E">
             <wp:extent cx="5612130" cy="2906395"/>
             <wp:effectExtent l="0" t="0" r="7620" b="8255"/>
             <wp:docPr id="167" name="Imagen 167"/>
@@ -6066,10 +6447,11 @@
       </w:pPr>
       <w:r>
         <w:rPr>
-          <w:lang w:val="es-CO"/>
+          <w:noProof/>
+          <w:lang w:val="en-US" w:eastAsia="en-US"/>
         </w:rPr>
         <w:drawing>
-          <wp:inline distT="0" distB="0" distL="0" distR="0" wp14:anchorId="0CA9E43D" wp14:editId="6CA5A8DC">
+          <wp:inline distT="0" distB="0" distL="0" distR="0" wp14:anchorId="7021FDF6" wp14:editId="6318BE7A">
             <wp:extent cx="5612130" cy="2781935"/>
             <wp:effectExtent l="0" t="0" r="7620" b="0"/>
             <wp:docPr id="168" name="Imagen 168"/>
@@ -6113,11 +6495,12 @@
       </w:pPr>
       <w:r>
         <w:rPr>
-          <w:lang w:val="es-CO"/>
+          <w:noProof/>
+          <w:lang w:val="en-US" w:eastAsia="en-US"/>
         </w:rPr>
         <w:lastRenderedPageBreak/>
         <w:drawing>
-          <wp:inline distT="0" distB="0" distL="0" distR="0" wp14:anchorId="2A4C02AC" wp14:editId="410F58FA">
+          <wp:inline distT="0" distB="0" distL="0" distR="0" wp14:anchorId="47502EC1" wp14:editId="6A1E732F">
             <wp:extent cx="5612130" cy="2785745"/>
             <wp:effectExtent l="0" t="0" r="7620" b="0"/>
             <wp:docPr id="169" name="Imagen 169"/>
@@ -6167,14 +6550,14 @@
           <w:lang w:val="es-CO"/>
         </w:rPr>
       </w:pPr>
+      <w:bookmarkStart w:id="12" w:name="_Toc220427308"/>
       <w:r>
         <w:rPr>
           <w:lang w:val="es-CO"/>
         </w:rPr>
         <w:t>Continuación del curso :</w:t>
       </w:r>
-      <w:bookmarkStart w:id="0" w:name="_GoBack"/>
-      <w:bookmarkEnd w:id="0"/>
+      <w:bookmarkEnd w:id="12"/>
     </w:p>
     <w:p>
       <w:pPr>
@@ -6192,7 +6575,8 @@
       </w:pPr>
       <w:r>
         <w:rPr>
-          <w:lang w:val="es-CO"/>
+          <w:noProof/>
+          <w:lang w:val="en-US" w:eastAsia="en-US"/>
         </w:rPr>
         <w:drawing>
           <wp:inline distT="0" distB="0" distL="0" distR="0" wp14:anchorId="65635BB5" wp14:editId="47008524">
@@ -6249,7 +6633,8 @@
       </w:pPr>
       <w:r>
         <w:rPr>
-          <w:lang w:val="es-CO"/>
+          <w:noProof/>
+          <w:lang w:val="en-US" w:eastAsia="en-US"/>
         </w:rPr>
         <w:drawing>
           <wp:inline distT="0" distB="0" distL="0" distR="0" wp14:anchorId="2A30083E" wp14:editId="1812D15B">
@@ -6305,7 +6690,8 @@
       </w:pPr>
       <w:r>
         <w:rPr>
-          <w:lang w:val="es-CO"/>
+          <w:noProof/>
+          <w:lang w:val="en-US" w:eastAsia="en-US"/>
         </w:rPr>
         <w:lastRenderedPageBreak/>
         <w:drawing>
@@ -6375,6 +6761,1387 @@
     </w:p>
     <w:p>
       <w:pPr>
+        <w:pStyle w:val="Ttulo3"/>
+        <w:rPr>
+          <w:lang w:val="es-CO"/>
+        </w:rPr>
+      </w:pPr>
+      <w:r>
+        <w:rPr>
+          <w:lang w:val="es-CO"/>
+        </w:rPr>
+        <w:t xml:space="preserve">Tipos Básicos y Conceptos </w:t>
+      </w:r>
+      <w:r>
+        <w:rPr>
+          <w:lang w:val="es-CO"/>
+        </w:rPr>
+        <w:t>generales:</w:t>
+      </w:r>
+    </w:p>
+    <w:p>
+      <w:pPr>
+        <w:rPr>
+          <w:lang w:val="es-CO"/>
+        </w:rPr>
+      </w:pPr>
+    </w:p>
+    <w:p>
+      <w:pPr>
+        <w:rPr>
+          <w:lang w:val="es-CO"/>
+        </w:rPr>
+      </w:pPr>
+      <w:r>
+        <w:rPr>
+          <w:lang w:val="es-CO"/>
+        </w:rPr>
+        <w:t xml:space="preserve">Recordar siempre documentación </w:t>
+      </w:r>
+    </w:p>
+    <w:p>
+      <w:pPr>
+        <w:rPr>
+          <w:lang w:val="es-CO"/>
+        </w:rPr>
+      </w:pPr>
+      <w:r>
+        <w:rPr>
+          <w:lang w:val="es-CO"/>
+        </w:rPr>
+        <w:drawing>
+          <wp:inline distT="0" distB="0" distL="0" distR="0" wp14:anchorId="11900B69" wp14:editId="4BB90608">
+            <wp:extent cx="5612130" cy="3856990"/>
+            <wp:effectExtent l="0" t="0" r="7620" b="0"/>
+            <wp:docPr id="2" name="Imagen 2"/>
+            <wp:cNvGraphicFramePr>
+              <a:graphicFrameLocks xmlns:a="http://schemas.openxmlformats.org/drawingml/2006/main" noChangeAspect="1"/>
+            </wp:cNvGraphicFramePr>
+            <a:graphic xmlns:a="http://schemas.openxmlformats.org/drawingml/2006/main">
+              <a:graphicData uri="http://schemas.openxmlformats.org/drawingml/2006/picture">
+                <pic:pic xmlns:pic="http://schemas.openxmlformats.org/drawingml/2006/picture">
+                  <pic:nvPicPr>
+                    <pic:cNvPr id="1" name=""/>
+                    <pic:cNvPicPr/>
+                  </pic:nvPicPr>
+                  <pic:blipFill>
+                    <a:blip r:embed="rId63"/>
+                    <a:stretch>
+                      <a:fillRect/>
+                    </a:stretch>
+                  </pic:blipFill>
+                  <pic:spPr>
+                    <a:xfrm>
+                      <a:off x="0" y="0"/>
+                      <a:ext cx="5612130" cy="3856990"/>
+                    </a:xfrm>
+                    <a:prstGeom prst="rect">
+                      <a:avLst/>
+                    </a:prstGeom>
+                  </pic:spPr>
+                </pic:pic>
+              </a:graphicData>
+            </a:graphic>
+          </wp:inline>
+        </w:drawing>
+      </w:r>
+    </w:p>
+    <w:p>
+      <w:pPr>
+        <w:rPr>
+          <w:lang w:val="es-CO"/>
+        </w:rPr>
+      </w:pPr>
+      <w:r>
+        <w:rPr>
+          <w:lang w:val="es-CO"/>
+        </w:rPr>
+        <w:lastRenderedPageBreak/>
+        <w:t>Podemos ver mas la difrecia de JS a TS :</w:t>
+      </w:r>
+    </w:p>
+    <w:p>
+      <w:pPr>
+        <w:jc w:val="center"/>
+        <w:rPr>
+          <w:lang w:val="es-CO"/>
+        </w:rPr>
+      </w:pPr>
+      <w:r>
+        <w:rPr>
+          <w:lang w:val="es-CO"/>
+        </w:rPr>
+        <w:drawing>
+          <wp:inline distT="0" distB="0" distL="0" distR="0" wp14:anchorId="04E763EA" wp14:editId="1F607E2F">
+            <wp:extent cx="3762900" cy="1810003"/>
+            <wp:effectExtent l="0" t="0" r="0" b="0"/>
+            <wp:docPr id="3" name="Imagen 3"/>
+            <wp:cNvGraphicFramePr>
+              <a:graphicFrameLocks xmlns:a="http://schemas.openxmlformats.org/drawingml/2006/main" noChangeAspect="1"/>
+            </wp:cNvGraphicFramePr>
+            <a:graphic xmlns:a="http://schemas.openxmlformats.org/drawingml/2006/main">
+              <a:graphicData uri="http://schemas.openxmlformats.org/drawingml/2006/picture">
+                <pic:pic xmlns:pic="http://schemas.openxmlformats.org/drawingml/2006/picture">
+                  <pic:nvPicPr>
+                    <pic:cNvPr id="1" name=""/>
+                    <pic:cNvPicPr/>
+                  </pic:nvPicPr>
+                  <pic:blipFill>
+                    <a:blip r:embed="rId64"/>
+                    <a:stretch>
+                      <a:fillRect/>
+                    </a:stretch>
+                  </pic:blipFill>
+                  <pic:spPr>
+                    <a:xfrm>
+                      <a:off x="0" y="0"/>
+                      <a:ext cx="3762900" cy="1810003"/>
+                    </a:xfrm>
+                    <a:prstGeom prst="rect">
+                      <a:avLst/>
+                    </a:prstGeom>
+                  </pic:spPr>
+                </pic:pic>
+              </a:graphicData>
+            </a:graphic>
+          </wp:inline>
+        </w:drawing>
+      </w:r>
+    </w:p>
+    <w:p>
+      <w:pPr>
+        <w:rPr>
+          <w:lang w:val="es-CO"/>
+        </w:rPr>
+      </w:pPr>
+      <w:r>
+        <w:rPr>
+          <w:lang w:val="es-CO"/>
+        </w:rPr>
+        <w:t>Los dos puntos después de una variable indican que tipo de variable es, por que TS indica o infiere el tipo de dato.</w:t>
+      </w:r>
+    </w:p>
+    <w:p>
+      <w:pPr>
+        <w:rPr>
+          <w:lang w:val="es-CO"/>
+        </w:rPr>
+      </w:pPr>
+      <w:r>
+        <w:rPr>
+          <w:lang w:val="es-CO"/>
+        </w:rPr>
+        <w:t xml:space="preserve">Pero con const en este casi siempre va ser Strider por que const es un tipo de </w:t>
+      </w:r>
+      <w:r>
+        <w:rPr>
+          <w:lang w:val="es-CO"/>
+        </w:rPr>
+        <w:t>variable</w:t>
+      </w:r>
+      <w:r>
+        <w:rPr>
+          <w:lang w:val="es-CO"/>
+        </w:rPr>
+        <w:t xml:space="preserve"> que nunca </w:t>
+      </w:r>
+      <w:r>
+        <w:rPr>
+          <w:lang w:val="es-CO"/>
+        </w:rPr>
+        <w:t xml:space="preserve">va a </w:t>
+      </w:r>
+      <w:r>
+        <w:rPr>
+          <w:lang w:val="es-CO"/>
+        </w:rPr>
+        <w:t>cambia</w:t>
+      </w:r>
+      <w:r>
+        <w:rPr>
+          <w:lang w:val="es-CO"/>
+        </w:rPr>
+        <w:t>r</w:t>
+      </w:r>
+      <w:r>
+        <w:rPr>
+          <w:lang w:val="es-CO"/>
+        </w:rPr>
+        <w:t>:</w:t>
+      </w:r>
+    </w:p>
+    <w:p>
+      <w:pPr>
+        <w:rPr>
+          <w:lang w:val="es-CO"/>
+        </w:rPr>
+      </w:pPr>
+      <w:r>
+        <w:rPr>
+          <w:lang w:val="es-CO"/>
+        </w:rPr>
+        <w:drawing>
+          <wp:inline distT="0" distB="0" distL="0" distR="0" wp14:anchorId="2792DEC0" wp14:editId="4535B004">
+            <wp:extent cx="3086531" cy="971686"/>
+            <wp:effectExtent l="0" t="0" r="0" b="0"/>
+            <wp:docPr id="5" name="Imagen 5"/>
+            <wp:cNvGraphicFramePr>
+              <a:graphicFrameLocks xmlns:a="http://schemas.openxmlformats.org/drawingml/2006/main" noChangeAspect="1"/>
+            </wp:cNvGraphicFramePr>
+            <a:graphic xmlns:a="http://schemas.openxmlformats.org/drawingml/2006/main">
+              <a:graphicData uri="http://schemas.openxmlformats.org/drawingml/2006/picture">
+                <pic:pic xmlns:pic="http://schemas.openxmlformats.org/drawingml/2006/picture">
+                  <pic:nvPicPr>
+                    <pic:cNvPr id="1" name=""/>
+                    <pic:cNvPicPr/>
+                  </pic:nvPicPr>
+                  <pic:blipFill>
+                    <a:blip r:embed="rId65"/>
+                    <a:stretch>
+                      <a:fillRect/>
+                    </a:stretch>
+                  </pic:blipFill>
+                  <pic:spPr>
+                    <a:xfrm>
+                      <a:off x="0" y="0"/>
+                      <a:ext cx="3086531" cy="971686"/>
+                    </a:xfrm>
+                    <a:prstGeom prst="rect">
+                      <a:avLst/>
+                    </a:prstGeom>
+                  </pic:spPr>
+                </pic:pic>
+              </a:graphicData>
+            </a:graphic>
+          </wp:inline>
+        </w:drawing>
+      </w:r>
+      <w:r>
+        <w:rPr>
+          <w:lang w:val="es-CO"/>
+        </w:rPr>
+        <w:t xml:space="preserve"> </w:t>
+      </w:r>
+    </w:p>
+    <w:p>
+      <w:pPr>
+        <w:rPr>
+          <w:lang w:val="es-CO"/>
+        </w:rPr>
+      </w:pPr>
+      <w:r>
+        <w:rPr>
+          <w:lang w:val="es-CO"/>
+        </w:rPr>
+        <w:t>En este caso :</w:t>
+      </w:r>
+    </w:p>
+    <w:p>
+      <w:pPr>
+        <w:rPr>
+          <w:lang w:val="es-CO"/>
+        </w:rPr>
+      </w:pPr>
+      <w:r>
+        <w:rPr>
+          <w:lang w:val="es-CO"/>
+        </w:rPr>
+        <w:drawing>
+          <wp:inline distT="0" distB="0" distL="0" distR="0" wp14:anchorId="37276085" wp14:editId="2C25C8AD">
+            <wp:extent cx="3229426" cy="2543530"/>
+            <wp:effectExtent l="0" t="0" r="9525" b="9525"/>
+            <wp:docPr id="6" name="Imagen 6"/>
+            <wp:cNvGraphicFramePr>
+              <a:graphicFrameLocks xmlns:a="http://schemas.openxmlformats.org/drawingml/2006/main" noChangeAspect="1"/>
+            </wp:cNvGraphicFramePr>
+            <a:graphic xmlns:a="http://schemas.openxmlformats.org/drawingml/2006/main">
+              <a:graphicData uri="http://schemas.openxmlformats.org/drawingml/2006/picture">
+                <pic:pic xmlns:pic="http://schemas.openxmlformats.org/drawingml/2006/picture">
+                  <pic:nvPicPr>
+                    <pic:cNvPr id="1" name=""/>
+                    <pic:cNvPicPr/>
+                  </pic:nvPicPr>
+                  <pic:blipFill>
+                    <a:blip r:embed="rId66"/>
+                    <a:stretch>
+                      <a:fillRect/>
+                    </a:stretch>
+                  </pic:blipFill>
+                  <pic:spPr>
+                    <a:xfrm>
+                      <a:off x="0" y="0"/>
+                      <a:ext cx="3229426" cy="2543530"/>
+                    </a:xfrm>
+                    <a:prstGeom prst="rect">
+                      <a:avLst/>
+                    </a:prstGeom>
+                  </pic:spPr>
+                </pic:pic>
+              </a:graphicData>
+            </a:graphic>
+          </wp:inline>
+        </w:drawing>
+      </w:r>
+    </w:p>
+    <w:p>
+      <w:pPr>
+        <w:rPr>
+          <w:lang w:val="es-CO"/>
+        </w:rPr>
+      </w:pPr>
+      <w:r>
+        <w:rPr>
+          <w:lang w:val="es-CO"/>
+        </w:rPr>
+        <w:lastRenderedPageBreak/>
+        <w:drawing>
+          <wp:inline distT="0" distB="0" distL="0" distR="0" wp14:anchorId="32779197" wp14:editId="68EC14CE">
+            <wp:extent cx="3952875" cy="1686093"/>
+            <wp:effectExtent l="0" t="0" r="0" b="9525"/>
+            <wp:docPr id="7" name="Imagen 7"/>
+            <wp:cNvGraphicFramePr>
+              <a:graphicFrameLocks xmlns:a="http://schemas.openxmlformats.org/drawingml/2006/main" noChangeAspect="1"/>
+            </wp:cNvGraphicFramePr>
+            <a:graphic xmlns:a="http://schemas.openxmlformats.org/drawingml/2006/main">
+              <a:graphicData uri="http://schemas.openxmlformats.org/drawingml/2006/picture">
+                <pic:pic xmlns:pic="http://schemas.openxmlformats.org/drawingml/2006/picture">
+                  <pic:nvPicPr>
+                    <pic:cNvPr id="1" name=""/>
+                    <pic:cNvPicPr/>
+                  </pic:nvPicPr>
+                  <pic:blipFill>
+                    <a:blip r:embed="rId67"/>
+                    <a:stretch>
+                      <a:fillRect/>
+                    </a:stretch>
+                  </pic:blipFill>
+                  <pic:spPr>
+                    <a:xfrm>
+                      <a:off x="0" y="0"/>
+                      <a:ext cx="3973238" cy="1694779"/>
+                    </a:xfrm>
+                    <a:prstGeom prst="rect">
+                      <a:avLst/>
+                    </a:prstGeom>
+                  </pic:spPr>
+                </pic:pic>
+              </a:graphicData>
+            </a:graphic>
+          </wp:inline>
+        </w:drawing>
+      </w:r>
+    </w:p>
+    <w:p>
+      <w:pPr>
+        <w:rPr>
+          <w:lang w:val="es-CO"/>
+        </w:rPr>
+      </w:pPr>
+      <w:r>
+        <w:rPr>
+          <w:lang w:val="es-CO"/>
+        </w:rPr>
+        <w:t>Nos sale error por TS nos indica que hp no es String</w:t>
+      </w:r>
+      <w:r>
+        <w:rPr>
+          <w:lang w:val="es-CO"/>
+        </w:rPr>
+        <w:t>.</w:t>
+      </w:r>
+    </w:p>
+    <w:p>
+      <w:pPr>
+        <w:rPr>
+          <w:lang w:val="es-CO"/>
+        </w:rPr>
+      </w:pPr>
+      <w:r>
+        <w:rPr>
+          <w:lang w:val="es-CO"/>
+        </w:rPr>
+        <w:t>Pero si queremos que dejarlo de las dos maneral le hacer con un o |:</w:t>
+      </w:r>
+    </w:p>
+    <w:p>
+      <w:pPr>
+        <w:jc w:val="center"/>
+        <w:rPr>
+          <w:lang w:val="es-CO"/>
+        </w:rPr>
+      </w:pPr>
+      <w:r>
+        <w:rPr>
+          <w:lang w:val="es-CO"/>
+        </w:rPr>
+        <w:drawing>
+          <wp:inline distT="0" distB="0" distL="0" distR="0" wp14:anchorId="7033B431" wp14:editId="4767E97E">
+            <wp:extent cx="2514600" cy="1794238"/>
+            <wp:effectExtent l="0" t="0" r="0" b="0"/>
+            <wp:docPr id="23" name="Imagen 23"/>
+            <wp:cNvGraphicFramePr>
+              <a:graphicFrameLocks xmlns:a="http://schemas.openxmlformats.org/drawingml/2006/main" noChangeAspect="1"/>
+            </wp:cNvGraphicFramePr>
+            <a:graphic xmlns:a="http://schemas.openxmlformats.org/drawingml/2006/main">
+              <a:graphicData uri="http://schemas.openxmlformats.org/drawingml/2006/picture">
+                <pic:pic xmlns:pic="http://schemas.openxmlformats.org/drawingml/2006/picture">
+                  <pic:nvPicPr>
+                    <pic:cNvPr id="1" name=""/>
+                    <pic:cNvPicPr/>
+                  </pic:nvPicPr>
+                  <pic:blipFill>
+                    <a:blip r:embed="rId68"/>
+                    <a:stretch>
+                      <a:fillRect/>
+                    </a:stretch>
+                  </pic:blipFill>
+                  <pic:spPr>
+                    <a:xfrm>
+                      <a:off x="0" y="0"/>
+                      <a:ext cx="2516471" cy="1795573"/>
+                    </a:xfrm>
+                    <a:prstGeom prst="rect">
+                      <a:avLst/>
+                    </a:prstGeom>
+                  </pic:spPr>
+                </pic:pic>
+              </a:graphicData>
+            </a:graphic>
+          </wp:inline>
+        </w:drawing>
+      </w:r>
+    </w:p>
+    <w:p>
+      <w:pPr>
+        <w:jc w:val="center"/>
+        <w:rPr>
+          <w:lang w:val="es-CO"/>
+        </w:rPr>
+      </w:pPr>
+      <w:r>
+        <w:rPr>
+          <w:lang w:val="es-CO"/>
+        </w:rPr>
+        <w:drawing>
+          <wp:inline distT="0" distB="0" distL="0" distR="0" wp14:anchorId="5705968E" wp14:editId="6502A4D6">
+            <wp:extent cx="2819400" cy="1544671"/>
+            <wp:effectExtent l="0" t="0" r="0" b="0"/>
+            <wp:docPr id="170" name="Imagen 170"/>
+            <wp:cNvGraphicFramePr>
+              <a:graphicFrameLocks xmlns:a="http://schemas.openxmlformats.org/drawingml/2006/main" noChangeAspect="1"/>
+            </wp:cNvGraphicFramePr>
+            <a:graphic xmlns:a="http://schemas.openxmlformats.org/drawingml/2006/main">
+              <a:graphicData uri="http://schemas.openxmlformats.org/drawingml/2006/picture">
+                <pic:pic xmlns:pic="http://schemas.openxmlformats.org/drawingml/2006/picture">
+                  <pic:nvPicPr>
+                    <pic:cNvPr id="1" name=""/>
+                    <pic:cNvPicPr/>
+                  </pic:nvPicPr>
+                  <pic:blipFill>
+                    <a:blip r:embed="rId69"/>
+                    <a:stretch>
+                      <a:fillRect/>
+                    </a:stretch>
+                  </pic:blipFill>
+                  <pic:spPr>
+                    <a:xfrm>
+                      <a:off x="0" y="0"/>
+                      <a:ext cx="2826338" cy="1548472"/>
+                    </a:xfrm>
+                    <a:prstGeom prst="rect">
+                      <a:avLst/>
+                    </a:prstGeom>
+                  </pic:spPr>
+                </pic:pic>
+              </a:graphicData>
+            </a:graphic>
+          </wp:inline>
+        </w:drawing>
+      </w:r>
+    </w:p>
+    <w:p>
+      <w:pPr>
+        <w:rPr>
+          <w:lang w:val="es-CO"/>
+        </w:rPr>
+      </w:pPr>
+      <w:r>
+        <w:rPr>
+          <w:lang w:val="es-CO"/>
+        </w:rPr>
+        <w:t>Tipos de datos:</w:t>
+      </w:r>
+    </w:p>
+    <w:p>
+      <w:pPr>
+        <w:jc w:val="center"/>
+        <w:rPr>
+          <w:lang w:val="es-CO"/>
+        </w:rPr>
+      </w:pPr>
+      <w:r>
+        <w:rPr>
+          <w:lang w:val="es-CO"/>
+        </w:rPr>
+        <w:drawing>
+          <wp:inline distT="0" distB="0" distL="0" distR="0" wp14:anchorId="68CC70DD" wp14:editId="0F64E374">
+            <wp:extent cx="2473751" cy="1914525"/>
+            <wp:effectExtent l="0" t="0" r="3175" b="0"/>
+            <wp:docPr id="171" name="Imagen 171"/>
+            <wp:cNvGraphicFramePr>
+              <a:graphicFrameLocks xmlns:a="http://schemas.openxmlformats.org/drawingml/2006/main" noChangeAspect="1"/>
+            </wp:cNvGraphicFramePr>
+            <a:graphic xmlns:a="http://schemas.openxmlformats.org/drawingml/2006/main">
+              <a:graphicData uri="http://schemas.openxmlformats.org/drawingml/2006/picture">
+                <pic:pic xmlns:pic="http://schemas.openxmlformats.org/drawingml/2006/picture">
+                  <pic:nvPicPr>
+                    <pic:cNvPr id="1" name=""/>
+                    <pic:cNvPicPr/>
+                  </pic:nvPicPr>
+                  <pic:blipFill>
+                    <a:blip r:embed="rId70"/>
+                    <a:stretch>
+                      <a:fillRect/>
+                    </a:stretch>
+                  </pic:blipFill>
+                  <pic:spPr>
+                    <a:xfrm>
+                      <a:off x="0" y="0"/>
+                      <a:ext cx="2476390" cy="1916568"/>
+                    </a:xfrm>
+                    <a:prstGeom prst="rect">
+                      <a:avLst/>
+                    </a:prstGeom>
+                  </pic:spPr>
+                </pic:pic>
+              </a:graphicData>
+            </a:graphic>
+          </wp:inline>
+        </w:drawing>
+      </w:r>
+    </w:p>
+    <w:p>
+      <w:pPr>
+        <w:rPr>
+          <w:lang w:val="es-CO"/>
+        </w:rPr>
+      </w:pPr>
+      <w:r>
+        <w:rPr>
+          <w:lang w:val="es-CO"/>
+        </w:rPr>
+        <w:lastRenderedPageBreak/>
+        <w:t>Si damos click en index.ts podemos ver que nos lelva a onde se imprime y podemos ver que no hay nada de TS, por que lo escribamos de TS  al navegador web se convierte en JS por que el navegador web no soporta o no entiende TS, lo que TS es traducirlo a JS , donde en consola no vemos el tipado:</w:t>
+      </w:r>
+    </w:p>
+    <w:p>
+      <w:pPr>
+        <w:jc w:val="center"/>
+        <w:rPr>
+          <w:lang w:val="es-CO"/>
+        </w:rPr>
+      </w:pPr>
+      <w:r>
+        <w:rPr>
+          <w:lang w:val="es-CO"/>
+        </w:rPr>
+        <w:drawing>
+          <wp:inline distT="0" distB="0" distL="0" distR="0" wp14:anchorId="298ECE1B" wp14:editId="111CAAE5">
+            <wp:extent cx="4248150" cy="3446875"/>
+            <wp:effectExtent l="0" t="0" r="0" b="1270"/>
+            <wp:docPr id="172" name="Imagen 172"/>
+            <wp:cNvGraphicFramePr>
+              <a:graphicFrameLocks xmlns:a="http://schemas.openxmlformats.org/drawingml/2006/main" noChangeAspect="1"/>
+            </wp:cNvGraphicFramePr>
+            <a:graphic xmlns:a="http://schemas.openxmlformats.org/drawingml/2006/main">
+              <a:graphicData uri="http://schemas.openxmlformats.org/drawingml/2006/picture">
+                <pic:pic xmlns:pic="http://schemas.openxmlformats.org/drawingml/2006/picture">
+                  <pic:nvPicPr>
+                    <pic:cNvPr id="1" name=""/>
+                    <pic:cNvPicPr/>
+                  </pic:nvPicPr>
+                  <pic:blipFill>
+                    <a:blip r:embed="rId71"/>
+                    <a:stretch>
+                      <a:fillRect/>
+                    </a:stretch>
+                  </pic:blipFill>
+                  <pic:spPr>
+                    <a:xfrm>
+                      <a:off x="0" y="0"/>
+                      <a:ext cx="4252353" cy="3450285"/>
+                    </a:xfrm>
+                    <a:prstGeom prst="rect">
+                      <a:avLst/>
+                    </a:prstGeom>
+                  </pic:spPr>
+                </pic:pic>
+              </a:graphicData>
+            </a:graphic>
+          </wp:inline>
+        </w:drawing>
+      </w:r>
+    </w:p>
+    <w:p>
+      <w:pPr>
+        <w:rPr>
+          <w:lang w:val="es-CO"/>
+        </w:rPr>
+      </w:pPr>
+      <w:r>
+        <w:rPr>
+          <w:lang w:val="es-CO"/>
+        </w:rPr>
+        <w:t>Donde cambiamos estos datos desde consola y nos funciona por que ya es JS:</w:t>
+      </w:r>
+    </w:p>
+    <w:p>
+      <w:pPr>
+        <w:jc w:val="center"/>
+        <w:rPr>
+          <w:lang w:val="es-CO"/>
+        </w:rPr>
+      </w:pPr>
+      <w:r>
+        <w:rPr>
+          <w:lang w:val="es-CO"/>
+        </w:rPr>
+        <w:drawing>
+          <wp:inline distT="0" distB="0" distL="0" distR="0" wp14:anchorId="1B82522E" wp14:editId="2A570D98">
+            <wp:extent cx="4048690" cy="1876687"/>
+            <wp:effectExtent l="0" t="0" r="9525" b="9525"/>
+            <wp:docPr id="176" name="Imagen 176"/>
+            <wp:cNvGraphicFramePr>
+              <a:graphicFrameLocks xmlns:a="http://schemas.openxmlformats.org/drawingml/2006/main" noChangeAspect="1"/>
+            </wp:cNvGraphicFramePr>
+            <a:graphic xmlns:a="http://schemas.openxmlformats.org/drawingml/2006/main">
+              <a:graphicData uri="http://schemas.openxmlformats.org/drawingml/2006/picture">
+                <pic:pic xmlns:pic="http://schemas.openxmlformats.org/drawingml/2006/picture">
+                  <pic:nvPicPr>
+                    <pic:cNvPr id="1" name=""/>
+                    <pic:cNvPicPr/>
+                  </pic:nvPicPr>
+                  <pic:blipFill>
+                    <a:blip r:embed="rId72"/>
+                    <a:stretch>
+                      <a:fillRect/>
+                    </a:stretch>
+                  </pic:blipFill>
+                  <pic:spPr>
+                    <a:xfrm>
+                      <a:off x="0" y="0"/>
+                      <a:ext cx="4048690" cy="1876687"/>
+                    </a:xfrm>
+                    <a:prstGeom prst="rect">
+                      <a:avLst/>
+                    </a:prstGeom>
+                  </pic:spPr>
+                </pic:pic>
+              </a:graphicData>
+            </a:graphic>
+          </wp:inline>
+        </w:drawing>
+      </w:r>
+    </w:p>
+    <w:p>
+      <w:pPr>
+        <w:rPr>
+          <w:lang w:val="es-CO"/>
+        </w:rPr>
+      </w:pPr>
+      <w:r>
+        <w:rPr>
+          <w:lang w:val="es-CO"/>
+        </w:rPr>
+        <w:t xml:space="preserve">Aquí en esta consola no vamos a ver código en TS por que el objetivo de TS es que tomemos las caractericas nuevas de TS y JS y la </w:t>
+      </w:r>
+      <w:r>
+        <w:rPr>
+          <w:lang w:val="es-CO"/>
+        </w:rPr>
+        <w:t>traduzca.</w:t>
+      </w:r>
+      <w:r>
+        <w:rPr>
+          <w:lang w:val="es-CO"/>
+        </w:rPr>
+        <w:t xml:space="preserve"> </w:t>
+      </w:r>
+    </w:p>
+    <w:p>
+      <w:pPr>
+        <w:rPr>
+          <w:lang w:val="es-CO"/>
+        </w:rPr>
+      </w:pPr>
+      <w:r>
+        <w:rPr>
+          <w:lang w:val="es-CO"/>
+        </w:rPr>
+        <w:t xml:space="preserve">Conclusión en VScode vemos el tipo TS y en Consola vemos JS </w:t>
+      </w:r>
+    </w:p>
+    <w:p>
+      <w:pPr>
+        <w:rPr>
+          <w:lang w:val="es-CO"/>
+        </w:rPr>
+      </w:pPr>
+      <w:r>
+        <w:rPr>
+          <w:lang w:val="es-CO"/>
+        </w:rPr>
+        <w:t>Finalmente podemos ver que si creamos dos archivos con las variables iguales nos sale error por el scope global, esto es lo que tiene TS:</w:t>
+      </w:r>
+    </w:p>
+    <w:p>
+      <w:pPr>
+        <w:jc w:val="center"/>
+        <w:rPr>
+          <w:lang w:val="es-CO"/>
+        </w:rPr>
+      </w:pPr>
+      <w:r>
+        <w:rPr>
+          <w:lang w:val="es-CO"/>
+        </w:rPr>
+        <w:lastRenderedPageBreak/>
+        <w:drawing>
+          <wp:inline distT="0" distB="0" distL="0" distR="0" wp14:anchorId="2461795F" wp14:editId="69801FE0">
+            <wp:extent cx="4362450" cy="1633821"/>
+            <wp:effectExtent l="0" t="0" r="0" b="5080"/>
+            <wp:docPr id="177" name="Imagen 177"/>
+            <wp:cNvGraphicFramePr>
+              <a:graphicFrameLocks xmlns:a="http://schemas.openxmlformats.org/drawingml/2006/main" noChangeAspect="1"/>
+            </wp:cNvGraphicFramePr>
+            <a:graphic xmlns:a="http://schemas.openxmlformats.org/drawingml/2006/main">
+              <a:graphicData uri="http://schemas.openxmlformats.org/drawingml/2006/picture">
+                <pic:pic xmlns:pic="http://schemas.openxmlformats.org/drawingml/2006/picture">
+                  <pic:nvPicPr>
+                    <pic:cNvPr id="1" name=""/>
+                    <pic:cNvPicPr/>
+                  </pic:nvPicPr>
+                  <pic:blipFill>
+                    <a:blip r:embed="rId73"/>
+                    <a:stretch>
+                      <a:fillRect/>
+                    </a:stretch>
+                  </pic:blipFill>
+                  <pic:spPr>
+                    <a:xfrm>
+                      <a:off x="0" y="0"/>
+                      <a:ext cx="4371278" cy="1637127"/>
+                    </a:xfrm>
+                    <a:prstGeom prst="rect">
+                      <a:avLst/>
+                    </a:prstGeom>
+                  </pic:spPr>
+                </pic:pic>
+              </a:graphicData>
+            </a:graphic>
+          </wp:inline>
+        </w:drawing>
+      </w:r>
+    </w:p>
+    <w:p>
+      <w:pPr>
+        <w:rPr>
+          <w:lang w:val="es-CO"/>
+        </w:rPr>
+      </w:pPr>
+      <w:r>
+        <w:rPr>
+          <w:lang w:val="es-CO"/>
+        </w:rPr>
+        <w:t xml:space="preserve">Esto es porque ponemos todas las variables en el scope global, borramos un archivo para dejar únicas </w:t>
+      </w:r>
+      <w:r>
+        <w:rPr>
+          <w:lang w:val="es-CO"/>
+        </w:rPr>
+        <w:t>variables y no choquen las variables</w:t>
+      </w:r>
+    </w:p>
+    <w:p>
+      <w:pPr>
+        <w:rPr>
+          <w:lang w:val="es-CO"/>
+        </w:rPr>
+      </w:pPr>
+    </w:p>
+    <w:p>
+      <w:pPr>
+        <w:pStyle w:val="Ttulo3"/>
+        <w:rPr>
+          <w:lang w:val="es-CO"/>
+        </w:rPr>
+      </w:pPr>
+      <w:r>
+        <w:rPr>
+          <w:lang w:val="es-CO"/>
+        </w:rPr>
+        <w:t xml:space="preserve">Objetos, Arreglos </w:t>
+      </w:r>
+      <w:r>
+        <w:rPr>
+          <w:lang w:val="es-CO"/>
+        </w:rPr>
+        <w:t>e I</w:t>
+      </w:r>
+      <w:r>
+        <w:rPr>
+          <w:lang w:val="es-CO"/>
+        </w:rPr>
+        <w:t>nterfaces</w:t>
+      </w:r>
+      <w:r>
+        <w:rPr>
+          <w:lang w:val="es-CO"/>
+        </w:rPr>
+        <w:t>:</w:t>
+      </w:r>
+    </w:p>
+    <w:p>
+      <w:pPr>
+        <w:rPr>
+          <w:lang w:val="es-CO"/>
+        </w:rPr>
+      </w:pPr>
+    </w:p>
+    <w:p>
+      <w:pPr>
+        <w:jc w:val="center"/>
+        <w:rPr>
+          <w:lang w:val="es-CO"/>
+        </w:rPr>
+      </w:pPr>
+      <w:r>
+        <w:rPr>
+          <w:lang w:val="es-CO"/>
+        </w:rPr>
+        <w:drawing>
+          <wp:inline distT="0" distB="0" distL="0" distR="0" wp14:anchorId="294C60AC" wp14:editId="2B94E1E2">
+            <wp:extent cx="3238500" cy="1590984"/>
+            <wp:effectExtent l="0" t="0" r="0" b="9525"/>
+            <wp:docPr id="178" name="Imagen 178"/>
+            <wp:cNvGraphicFramePr>
+              <a:graphicFrameLocks xmlns:a="http://schemas.openxmlformats.org/drawingml/2006/main" noChangeAspect="1"/>
+            </wp:cNvGraphicFramePr>
+            <a:graphic xmlns:a="http://schemas.openxmlformats.org/drawingml/2006/main">
+              <a:graphicData uri="http://schemas.openxmlformats.org/drawingml/2006/picture">
+                <pic:pic xmlns:pic="http://schemas.openxmlformats.org/drawingml/2006/picture">
+                  <pic:nvPicPr>
+                    <pic:cNvPr id="1" name=""/>
+                    <pic:cNvPicPr/>
+                  </pic:nvPicPr>
+                  <pic:blipFill>
+                    <a:blip r:embed="rId74"/>
+                    <a:stretch>
+                      <a:fillRect/>
+                    </a:stretch>
+                  </pic:blipFill>
+                  <pic:spPr>
+                    <a:xfrm>
+                      <a:off x="0" y="0"/>
+                      <a:ext cx="3255661" cy="1599415"/>
+                    </a:xfrm>
+                    <a:prstGeom prst="rect">
+                      <a:avLst/>
+                    </a:prstGeom>
+                  </pic:spPr>
+                </pic:pic>
+              </a:graphicData>
+            </a:graphic>
+          </wp:inline>
+        </w:drawing>
+      </w:r>
+    </w:p>
+    <w:p>
+      <w:pPr>
+        <w:rPr>
+          <w:lang w:val="es-CO"/>
+        </w:rPr>
+      </w:pPr>
+      <w:r>
+        <w:rPr>
+          <w:lang w:val="es-CO"/>
+        </w:rPr>
+        <w:t>Recordemos</w:t>
+      </w:r>
+      <w:r>
+        <w:rPr>
+          <w:lang w:val="es-CO"/>
+        </w:rPr>
+        <w:t xml:space="preserve"> que : es el tipo y podemos ver que es de tipo any, es tipo especial de TS que le dice que podemos meter ahí lo que se nos de la gana </w:t>
+      </w:r>
+      <w:r>
+        <w:rPr>
+          <w:lang w:val="es-CO"/>
+        </w:rPr>
+        <w:t>, any es lo que sea.</w:t>
+      </w:r>
+    </w:p>
+    <w:p>
+      <w:pPr>
+        <w:rPr>
+          <w:lang w:val="es-CO"/>
+        </w:rPr>
+      </w:pPr>
+      <w:r>
+        <w:rPr>
+          <w:lang w:val="es-CO"/>
+        </w:rPr>
+        <w:t>Ponemos array tipo string:</w:t>
+      </w:r>
+    </w:p>
+    <w:p>
+      <w:pPr>
+        <w:rPr>
+          <w:lang w:val="es-CO"/>
+        </w:rPr>
+      </w:pPr>
+      <w:r>
+        <w:rPr>
+          <w:lang w:val="es-CO"/>
+        </w:rPr>
+        <w:drawing>
+          <wp:inline distT="0" distB="0" distL="0" distR="0" wp14:anchorId="38382AEF" wp14:editId="18CF6D27">
+            <wp:extent cx="4610743" cy="1762371"/>
+            <wp:effectExtent l="0" t="0" r="0" b="9525"/>
+            <wp:docPr id="179" name="Imagen 179"/>
+            <wp:cNvGraphicFramePr>
+              <a:graphicFrameLocks xmlns:a="http://schemas.openxmlformats.org/drawingml/2006/main" noChangeAspect="1"/>
+            </wp:cNvGraphicFramePr>
+            <a:graphic xmlns:a="http://schemas.openxmlformats.org/drawingml/2006/main">
+              <a:graphicData uri="http://schemas.openxmlformats.org/drawingml/2006/picture">
+                <pic:pic xmlns:pic="http://schemas.openxmlformats.org/drawingml/2006/picture">
+                  <pic:nvPicPr>
+                    <pic:cNvPr id="1" name=""/>
+                    <pic:cNvPicPr/>
+                  </pic:nvPicPr>
+                  <pic:blipFill>
+                    <a:blip r:embed="rId75"/>
+                    <a:stretch>
+                      <a:fillRect/>
+                    </a:stretch>
+                  </pic:blipFill>
+                  <pic:spPr>
+                    <a:xfrm>
+                      <a:off x="0" y="0"/>
+                      <a:ext cx="4610743" cy="1762371"/>
+                    </a:xfrm>
+                    <a:prstGeom prst="rect">
+                      <a:avLst/>
+                    </a:prstGeom>
+                  </pic:spPr>
+                </pic:pic>
+              </a:graphicData>
+            </a:graphic>
+          </wp:inline>
+        </w:drawing>
+      </w:r>
+    </w:p>
+    <w:p>
+      <w:pPr>
+        <w:rPr>
+          <w:lang w:val="es-CO"/>
+        </w:rPr>
+      </w:pPr>
+      <w:r>
+        <w:rPr>
+          <w:lang w:val="es-CO"/>
+        </w:rPr>
+        <w:t xml:space="preserve">TS nos indica que habilidades es de tipo String. </w:t>
+      </w:r>
+    </w:p>
+    <w:p>
+      <w:pPr>
+        <w:rPr>
+          <w:lang w:val="es-CO"/>
+        </w:rPr>
+      </w:pPr>
+    </w:p>
+    <w:p>
+      <w:pPr>
+        <w:rPr>
+          <w:lang w:val="es-CO"/>
+        </w:rPr>
+      </w:pPr>
+    </w:p>
+    <w:p>
+      <w:pPr>
+        <w:rPr>
+          <w:lang w:val="es-CO"/>
+        </w:rPr>
+      </w:pPr>
+      <w:r>
+        <w:rPr>
+          <w:lang w:val="es-CO"/>
+        </w:rPr>
+        <w:lastRenderedPageBreak/>
+        <w:t>Si agregamos un datos de tipo number al array nos sale error :</w:t>
+      </w:r>
+    </w:p>
+    <w:p>
+      <w:pPr>
+        <w:rPr>
+          <w:lang w:val="es-CO"/>
+        </w:rPr>
+      </w:pPr>
+      <w:r>
+        <w:rPr>
+          <w:lang w:val="es-CO"/>
+        </w:rPr>
+        <w:drawing>
+          <wp:inline distT="0" distB="0" distL="0" distR="0" wp14:anchorId="3C05868C" wp14:editId="3C598DA2">
+            <wp:extent cx="5612130" cy="1072515"/>
+            <wp:effectExtent l="0" t="0" r="7620" b="0"/>
+            <wp:docPr id="180" name="Imagen 180"/>
+            <wp:cNvGraphicFramePr>
+              <a:graphicFrameLocks xmlns:a="http://schemas.openxmlformats.org/drawingml/2006/main" noChangeAspect="1"/>
+            </wp:cNvGraphicFramePr>
+            <a:graphic xmlns:a="http://schemas.openxmlformats.org/drawingml/2006/main">
+              <a:graphicData uri="http://schemas.openxmlformats.org/drawingml/2006/picture">
+                <pic:pic xmlns:pic="http://schemas.openxmlformats.org/drawingml/2006/picture">
+                  <pic:nvPicPr>
+                    <pic:cNvPr id="1" name=""/>
+                    <pic:cNvPicPr/>
+                  </pic:nvPicPr>
+                  <pic:blipFill>
+                    <a:blip r:embed="rId76"/>
+                    <a:stretch>
+                      <a:fillRect/>
+                    </a:stretch>
+                  </pic:blipFill>
+                  <pic:spPr>
+                    <a:xfrm>
+                      <a:off x="0" y="0"/>
+                      <a:ext cx="5612130" cy="1072515"/>
+                    </a:xfrm>
+                    <a:prstGeom prst="rect">
+                      <a:avLst/>
+                    </a:prstGeom>
+                  </pic:spPr>
+                </pic:pic>
+              </a:graphicData>
+            </a:graphic>
+          </wp:inline>
+        </w:drawing>
+      </w:r>
+    </w:p>
+    <w:p>
+      <w:pPr>
+        <w:rPr>
+          <w:lang w:val="es-CO"/>
+        </w:rPr>
+      </w:pPr>
+      <w:r>
+        <w:rPr>
+          <w:lang w:val="es-CO"/>
+        </w:rPr>
+        <w:t>Si le agregamos un dato number TS nos indica string o number automáticamente:</w:t>
+      </w:r>
+    </w:p>
+    <w:p>
+      <w:pPr>
+        <w:rPr>
+          <w:lang w:val="es-CO"/>
+        </w:rPr>
+      </w:pPr>
+      <w:r>
+        <w:rPr>
+          <w:lang w:val="es-CO"/>
+        </w:rPr>
+        <w:drawing>
+          <wp:inline distT="0" distB="0" distL="0" distR="0" wp14:anchorId="61824A78" wp14:editId="02E7C071">
+            <wp:extent cx="4858428" cy="1600423"/>
+            <wp:effectExtent l="0" t="0" r="0" b="0"/>
+            <wp:docPr id="181" name="Imagen 181"/>
+            <wp:cNvGraphicFramePr>
+              <a:graphicFrameLocks xmlns:a="http://schemas.openxmlformats.org/drawingml/2006/main" noChangeAspect="1"/>
+            </wp:cNvGraphicFramePr>
+            <a:graphic xmlns:a="http://schemas.openxmlformats.org/drawingml/2006/main">
+              <a:graphicData uri="http://schemas.openxmlformats.org/drawingml/2006/picture">
+                <pic:pic xmlns:pic="http://schemas.openxmlformats.org/drawingml/2006/picture">
+                  <pic:nvPicPr>
+                    <pic:cNvPr id="1" name=""/>
+                    <pic:cNvPicPr/>
+                  </pic:nvPicPr>
+                  <pic:blipFill>
+                    <a:blip r:embed="rId77"/>
+                    <a:stretch>
+                      <a:fillRect/>
+                    </a:stretch>
+                  </pic:blipFill>
+                  <pic:spPr>
+                    <a:xfrm>
+                      <a:off x="0" y="0"/>
+                      <a:ext cx="4858428" cy="1600423"/>
+                    </a:xfrm>
+                    <a:prstGeom prst="rect">
+                      <a:avLst/>
+                    </a:prstGeom>
+                  </pic:spPr>
+                </pic:pic>
+              </a:graphicData>
+            </a:graphic>
+          </wp:inline>
+        </w:drawing>
+      </w:r>
+    </w:p>
+    <w:p>
+      <w:pPr>
+        <w:rPr>
+          <w:lang w:val="es-CO"/>
+        </w:rPr>
+      </w:pPr>
+    </w:p>
+    <w:p>
+      <w:pPr>
+        <w:rPr>
+          <w:lang w:val="es-CO"/>
+        </w:rPr>
+      </w:pPr>
+      <w:r>
+        <w:rPr>
+          <w:lang w:val="es-CO"/>
+        </w:rPr>
+        <w:t>Si quremos que nuestro array tenga todo tipo de dato lo tipamos:</w:t>
+      </w:r>
+    </w:p>
+    <w:p>
+      <w:pPr>
+        <w:rPr>
+          <w:lang w:val="es-CO"/>
+        </w:rPr>
+      </w:pPr>
+      <w:r>
+        <w:rPr>
+          <w:lang w:val="es-CO"/>
+        </w:rPr>
+        <w:drawing>
+          <wp:inline distT="0" distB="0" distL="0" distR="0" wp14:anchorId="4B7EDD50" wp14:editId="02E3933F">
+            <wp:extent cx="5612130" cy="1361440"/>
+            <wp:effectExtent l="0" t="0" r="7620" b="0"/>
+            <wp:docPr id="182" name="Imagen 182"/>
+            <wp:cNvGraphicFramePr>
+              <a:graphicFrameLocks xmlns:a="http://schemas.openxmlformats.org/drawingml/2006/main" noChangeAspect="1"/>
+            </wp:cNvGraphicFramePr>
+            <a:graphic xmlns:a="http://schemas.openxmlformats.org/drawingml/2006/main">
+              <a:graphicData uri="http://schemas.openxmlformats.org/drawingml/2006/picture">
+                <pic:pic xmlns:pic="http://schemas.openxmlformats.org/drawingml/2006/picture">
+                  <pic:nvPicPr>
+                    <pic:cNvPr id="1" name=""/>
+                    <pic:cNvPicPr/>
+                  </pic:nvPicPr>
+                  <pic:blipFill>
+                    <a:blip r:embed="rId78"/>
+                    <a:stretch>
+                      <a:fillRect/>
+                    </a:stretch>
+                  </pic:blipFill>
+                  <pic:spPr>
+                    <a:xfrm>
+                      <a:off x="0" y="0"/>
+                      <a:ext cx="5612130" cy="1361440"/>
+                    </a:xfrm>
+                    <a:prstGeom prst="rect">
+                      <a:avLst/>
+                    </a:prstGeom>
+                  </pic:spPr>
+                </pic:pic>
+              </a:graphicData>
+            </a:graphic>
+          </wp:inline>
+        </w:drawing>
+      </w:r>
+    </w:p>
+    <w:p>
+      <w:pPr>
+        <w:rPr>
+          <w:lang w:val="es-CO"/>
+        </w:rPr>
+      </w:pPr>
+      <w:r>
+        <w:rPr>
+          <w:lang w:val="es-CO"/>
+        </w:rPr>
+        <w:t>Pero si queremos que nuestro array de habilidades solo soporte strings lo tipamos:</w:t>
+      </w:r>
+    </w:p>
+    <w:p>
+      <w:pPr>
+        <w:rPr>
+          <w:lang w:val="es-CO"/>
+        </w:rPr>
+      </w:pPr>
+      <w:r>
+        <w:rPr>
+          <w:lang w:val="es-CO"/>
+        </w:rPr>
+        <w:drawing>
+          <wp:inline distT="0" distB="0" distL="0" distR="0" wp14:anchorId="2D492706" wp14:editId="32F1B023">
+            <wp:extent cx="5612130" cy="1028065"/>
+            <wp:effectExtent l="0" t="0" r="7620" b="635"/>
+            <wp:docPr id="183" name="Imagen 183"/>
+            <wp:cNvGraphicFramePr>
+              <a:graphicFrameLocks xmlns:a="http://schemas.openxmlformats.org/drawingml/2006/main" noChangeAspect="1"/>
+            </wp:cNvGraphicFramePr>
+            <a:graphic xmlns:a="http://schemas.openxmlformats.org/drawingml/2006/main">
+              <a:graphicData uri="http://schemas.openxmlformats.org/drawingml/2006/picture">
+                <pic:pic xmlns:pic="http://schemas.openxmlformats.org/drawingml/2006/picture">
+                  <pic:nvPicPr>
+                    <pic:cNvPr id="1" name=""/>
+                    <pic:cNvPicPr/>
+                  </pic:nvPicPr>
+                  <pic:blipFill>
+                    <a:blip r:embed="rId79"/>
+                    <a:stretch>
+                      <a:fillRect/>
+                    </a:stretch>
+                  </pic:blipFill>
+                  <pic:spPr>
+                    <a:xfrm>
+                      <a:off x="0" y="0"/>
+                      <a:ext cx="5612130" cy="1028065"/>
+                    </a:xfrm>
+                    <a:prstGeom prst="rect">
+                      <a:avLst/>
+                    </a:prstGeom>
+                  </pic:spPr>
+                </pic:pic>
+              </a:graphicData>
+            </a:graphic>
+          </wp:inline>
+        </w:drawing>
+      </w:r>
+    </w:p>
+    <w:p>
+      <w:pPr>
+        <w:rPr>
+          <w:lang w:val="es-CO"/>
+        </w:rPr>
+      </w:pPr>
+      <w:r>
+        <w:rPr>
+          <w:lang w:val="es-CO"/>
+        </w:rPr>
+        <w:t>Obviamente sale error</w:t>
+      </w:r>
+      <w:r>
+        <w:rPr>
+          <w:lang w:val="es-CO"/>
+        </w:rPr>
+        <w:t>, donde lke debemos poner el tipo,, es buena practica</w:t>
+      </w:r>
+      <w:bookmarkStart w:id="13" w:name="_GoBack"/>
+      <w:bookmarkEnd w:id="13"/>
+      <w:r>
+        <w:rPr>
+          <w:lang w:val="es-CO"/>
+        </w:rPr>
+        <w:t xml:space="preserve"> : </w:t>
+      </w:r>
+    </w:p>
+    <w:p>
+      <w:pPr>
+        <w:rPr>
+          <w:lang w:val="es-CO"/>
+        </w:rPr>
+      </w:pPr>
+      <w:r>
+        <w:rPr>
+          <w:lang w:val="es-CO"/>
+        </w:rPr>
+        <w:lastRenderedPageBreak/>
+        <w:drawing>
+          <wp:inline distT="0" distB="0" distL="0" distR="0" wp14:anchorId="3A752A4F" wp14:editId="58C38F1B">
+            <wp:extent cx="4057650" cy="1217295"/>
+            <wp:effectExtent l="0" t="0" r="0" b="1905"/>
+            <wp:docPr id="184" name="Imagen 184"/>
+            <wp:cNvGraphicFramePr>
+              <a:graphicFrameLocks xmlns:a="http://schemas.openxmlformats.org/drawingml/2006/main" noChangeAspect="1"/>
+            </wp:cNvGraphicFramePr>
+            <a:graphic xmlns:a="http://schemas.openxmlformats.org/drawingml/2006/main">
+              <a:graphicData uri="http://schemas.openxmlformats.org/drawingml/2006/picture">
+                <pic:pic xmlns:pic="http://schemas.openxmlformats.org/drawingml/2006/picture">
+                  <pic:nvPicPr>
+                    <pic:cNvPr id="1" name=""/>
+                    <pic:cNvPicPr/>
+                  </pic:nvPicPr>
+                  <pic:blipFill>
+                    <a:blip r:embed="rId80"/>
+                    <a:stretch>
+                      <a:fillRect/>
+                    </a:stretch>
+                  </pic:blipFill>
+                  <pic:spPr>
+                    <a:xfrm>
+                      <a:off x="0" y="0"/>
+                      <a:ext cx="4064280" cy="1219284"/>
+                    </a:xfrm>
+                    <a:prstGeom prst="rect">
+                      <a:avLst/>
+                    </a:prstGeom>
+                  </pic:spPr>
+                </pic:pic>
+              </a:graphicData>
+            </a:graphic>
+          </wp:inline>
+        </w:drawing>
+      </w:r>
+    </w:p>
+    <w:p>
+      <w:pPr>
+        <w:rPr>
+          <w:lang w:val="es-CO"/>
+        </w:rPr>
+      </w:pPr>
+    </w:p>
+    <w:p>
+      <w:pPr>
+        <w:rPr>
+          <w:lang w:val="es-CO"/>
+        </w:rPr>
+      </w:pPr>
+    </w:p>
+    <w:p>
+      <w:pPr>
+        <w:rPr>
+          <w:lang w:val="es-CO"/>
+        </w:rPr>
+      </w:pPr>
+    </w:p>
+    <w:p>
+      <w:pPr>
+        <w:rPr>
+          <w:lang w:val="es-CO"/>
+        </w:rPr>
+      </w:pPr>
+    </w:p>
+    <w:p>
+      <w:pPr>
+        <w:rPr>
+          <w:lang w:val="es-CO"/>
+        </w:rPr>
+      </w:pPr>
+    </w:p>
+    <w:p>
+      <w:pPr>
+        <w:rPr>
+          <w:lang w:val="es-CO"/>
+        </w:rPr>
+      </w:pPr>
+    </w:p>
+    <w:p>
+      <w:pPr>
+        <w:rPr>
+          <w:lang w:val="es-CO"/>
+        </w:rPr>
+      </w:pPr>
+    </w:p>
+    <w:p>
+      <w:pPr>
         <w:rPr>
           <w:lang w:val="es-CO"/>
         </w:rPr>
@@ -6663,12 +8430,12 @@
       </w:pPr>
     </w:p>
     <w:sectPr>
-      <w:headerReference w:type="even" r:id="rId63"/>
-      <w:headerReference w:type="default" r:id="rId64"/>
-      <w:footerReference w:type="even" r:id="rId65"/>
-      <w:footerReference w:type="default" r:id="rId66"/>
-      <w:headerReference w:type="first" r:id="rId67"/>
-      <w:footerReference w:type="first" r:id="rId68"/>
+      <w:headerReference w:type="even" r:id="rId81"/>
+      <w:headerReference w:type="default" r:id="rId82"/>
+      <w:footerReference w:type="even" r:id="rId83"/>
+      <w:footerReference w:type="default" r:id="rId84"/>
+      <w:headerReference w:type="first" r:id="rId85"/>
+      <w:footerReference w:type="first" r:id="rId86"/>
       <w:pgSz w:w="12240" w:h="15840"/>
       <w:pgMar w:top="1417" w:right="1701" w:bottom="1417" w:left="1701" w:header="708" w:footer="708" w:gutter="0"/>
       <w:cols w:space="708"/>
@@ -6752,7 +8519,7 @@
           <w:rPr>
             <w:noProof/>
           </w:rPr>
-          <w:t>31</w:t>
+          <w:t>37</w:t>
         </w:r>
         <w:r>
           <w:fldChar w:fldCharType="end"/>
@@ -9624,6 +11391,19 @@
       <w14:ligatures w14:val="standardContextual"/>
     </w:rPr>
   </w:style>
+  <w:style w:type="paragraph" w:styleId="TDC3">
+    <w:name w:val="toc 3"/>
+    <w:basedOn w:val="Normal"/>
+    <w:next w:val="Normal"/>
+    <w:autoRedefine/>
+    <w:uiPriority w:val="39"/>
+    <w:unhideWhenUsed/>
+    <w:rsid w:val="0042096E"/>
+    <w:pPr>
+      <w:spacing w:after="100"/>
+      <w:ind w:left="440"/>
+    </w:pPr>
+  </w:style>
 </w:styles>
 </file>
 
@@ -9893,7 +11673,7 @@
 </file>
 
 <file path=customXml/itemProps1.xml><?xml version="1.0" encoding="utf-8"?>
-<ds:datastoreItem xmlns:ds="http://schemas.openxmlformats.org/officeDocument/2006/customXml" ds:itemID="{6CF9BCCD-9CAE-4D8F-9410-1E9FE4E1D758}">
+<ds:datastoreItem xmlns:ds="http://schemas.openxmlformats.org/officeDocument/2006/customXml" ds:itemID="{62EF4E8A-499E-4DED-9848-78F81545A05B}">
   <ds:schemaRefs>
     <ds:schemaRef ds:uri="http://schemas.openxmlformats.org/officeDocument/2006/bibliography"/>
   </ds:schemaRefs>

</xml_diff>